<commit_message>
BPMN | v5 | Correcao do fluxo de edicao de tarefa
</commit_message>
<xml_diff>
--- a/Documentacao-Requisitos.docx
+++ b/Documentacao-Requisitos.docx
@@ -125,17 +125,31 @@
               </w:rPr>
               <w:t xml:space="preserve">Nome do requisito: </w:t>
             </w:r>
-            <w:r>
-              <w:rPr>
-                <w:rFonts w:ascii="Arial" w:hAnsi="Arial" w:cs="Arial"/>
-                <w:b/>
-                <w:bCs/>
-                <w:color w:val="000000"/>
-                <w:sz w:val="24"/>
-                <w:szCs w:val="24"/>
-                <w:lang w:eastAsia="pt-BR"/>
-              </w:rPr>
-              <w:t>Logar no sistema</w:t>
+            <w:proofErr w:type="spellStart"/>
+            <w:r>
+              <w:rPr>
+                <w:rFonts w:ascii="Arial" w:hAnsi="Arial" w:cs="Arial"/>
+                <w:b/>
+                <w:bCs/>
+                <w:color w:val="000000"/>
+                <w:sz w:val="24"/>
+                <w:szCs w:val="24"/>
+                <w:lang w:eastAsia="pt-BR"/>
+              </w:rPr>
+              <w:t>Logar</w:t>
+            </w:r>
+            <w:proofErr w:type="spellEnd"/>
+            <w:r>
+              <w:rPr>
+                <w:rFonts w:ascii="Arial" w:hAnsi="Arial" w:cs="Arial"/>
+                <w:b/>
+                <w:bCs/>
+                <w:color w:val="000000"/>
+                <w:sz w:val="24"/>
+                <w:szCs w:val="24"/>
+                <w:lang w:eastAsia="pt-BR"/>
+              </w:rPr>
+              <w:t xml:space="preserve"> no sistema</w:t>
             </w:r>
           </w:p>
         </w:tc>
@@ -183,6 +197,7 @@
                 <w:szCs w:val="24"/>
               </w:rPr>
             </w:pPr>
+            <w:proofErr w:type="gramStart"/>
             <w:r>
               <w:rPr>
                 <w:rFonts w:cs="Arial"/>
@@ -202,7 +217,15 @@
                 <w:rFonts w:cs="Arial"/>
                 <w:szCs w:val="24"/>
               </w:rPr>
-              <w:t>) Oculto</w:t>
+              <w:t>)</w:t>
+            </w:r>
+            <w:proofErr w:type="gramEnd"/>
+            <w:r>
+              <w:rPr>
+                <w:rFonts w:cs="Arial"/>
+                <w:szCs w:val="24"/>
+              </w:rPr>
+              <w:t xml:space="preserve"> Oculto</w:t>
             </w:r>
           </w:p>
           <w:p>
@@ -300,30 +323,50 @@
                 <w:szCs w:val="24"/>
               </w:rPr>
             </w:pPr>
-            <w:r>
-              <w:rPr>
-                <w:rFonts w:ascii="Arial" w:hAnsi="Arial" w:cs="Arial"/>
-                <w:sz w:val="24"/>
-                <w:szCs w:val="24"/>
-              </w:rPr>
-              <w:t>(  ) Importante</w:t>
-            </w:r>
-          </w:p>
-          <w:p>
-            <w:pPr>
-              <w:rPr>
-                <w:rFonts w:ascii="Arial" w:hAnsi="Arial" w:cs="Arial"/>
-                <w:sz w:val="24"/>
-                <w:szCs w:val="24"/>
-              </w:rPr>
-            </w:pPr>
-            <w:r>
-              <w:rPr>
-                <w:rFonts w:ascii="Arial" w:hAnsi="Arial" w:cs="Arial"/>
-                <w:sz w:val="24"/>
-                <w:szCs w:val="24"/>
-              </w:rPr>
-              <w:t>(  ) Desejável</w:t>
+            <w:proofErr w:type="gramStart"/>
+            <w:r>
+              <w:rPr>
+                <w:rFonts w:ascii="Arial" w:hAnsi="Arial" w:cs="Arial"/>
+                <w:sz w:val="24"/>
+                <w:szCs w:val="24"/>
+              </w:rPr>
+              <w:t>(  )</w:t>
+            </w:r>
+            <w:proofErr w:type="gramEnd"/>
+            <w:r>
+              <w:rPr>
+                <w:rFonts w:ascii="Arial" w:hAnsi="Arial" w:cs="Arial"/>
+                <w:sz w:val="24"/>
+                <w:szCs w:val="24"/>
+              </w:rPr>
+              <w:t xml:space="preserve"> Importante</w:t>
+            </w:r>
+          </w:p>
+          <w:p>
+            <w:pPr>
+              <w:rPr>
+                <w:rFonts w:ascii="Arial" w:hAnsi="Arial" w:cs="Arial"/>
+                <w:sz w:val="24"/>
+                <w:szCs w:val="24"/>
+              </w:rPr>
+            </w:pPr>
+            <w:proofErr w:type="gramStart"/>
+            <w:r>
+              <w:rPr>
+                <w:rFonts w:ascii="Arial" w:hAnsi="Arial" w:cs="Arial"/>
+                <w:sz w:val="24"/>
+                <w:szCs w:val="24"/>
+              </w:rPr>
+              <w:t>(  )</w:t>
+            </w:r>
+            <w:proofErr w:type="gramEnd"/>
+            <w:r>
+              <w:rPr>
+                <w:rFonts w:ascii="Arial" w:hAnsi="Arial" w:cs="Arial"/>
+                <w:sz w:val="24"/>
+                <w:szCs w:val="24"/>
+              </w:rPr>
+              <w:t xml:space="preserve"> Desejável</w:t>
             </w:r>
           </w:p>
         </w:tc>
@@ -646,6 +689,7 @@
                 <w:szCs w:val="24"/>
               </w:rPr>
             </w:pPr>
+            <w:proofErr w:type="gramStart"/>
             <w:r>
               <w:rPr>
                 <w:rFonts w:cs="Arial"/>
@@ -665,7 +709,15 @@
                 <w:rFonts w:cs="Arial"/>
                 <w:szCs w:val="24"/>
               </w:rPr>
-              <w:t>) Oculto</w:t>
+              <w:t>)</w:t>
+            </w:r>
+            <w:proofErr w:type="gramEnd"/>
+            <w:r>
+              <w:rPr>
+                <w:rFonts w:cs="Arial"/>
+                <w:szCs w:val="24"/>
+              </w:rPr>
+              <w:t xml:space="preserve"> Oculto</w:t>
             </w:r>
           </w:p>
           <w:p>
@@ -763,30 +815,50 @@
                 <w:szCs w:val="24"/>
               </w:rPr>
             </w:pPr>
-            <w:r>
-              <w:rPr>
-                <w:rFonts w:ascii="Arial" w:hAnsi="Arial" w:cs="Arial"/>
-                <w:sz w:val="24"/>
-                <w:szCs w:val="24"/>
-              </w:rPr>
-              <w:t>(  ) Importante</w:t>
-            </w:r>
-          </w:p>
-          <w:p>
-            <w:pPr>
-              <w:rPr>
-                <w:rFonts w:ascii="Arial" w:hAnsi="Arial" w:cs="Arial"/>
-                <w:sz w:val="24"/>
-                <w:szCs w:val="24"/>
-              </w:rPr>
-            </w:pPr>
-            <w:r>
-              <w:rPr>
-                <w:rFonts w:ascii="Arial" w:hAnsi="Arial" w:cs="Arial"/>
-                <w:sz w:val="24"/>
-                <w:szCs w:val="24"/>
-              </w:rPr>
-              <w:t>(  ) Desejável</w:t>
+            <w:proofErr w:type="gramStart"/>
+            <w:r>
+              <w:rPr>
+                <w:rFonts w:ascii="Arial" w:hAnsi="Arial" w:cs="Arial"/>
+                <w:sz w:val="24"/>
+                <w:szCs w:val="24"/>
+              </w:rPr>
+              <w:t>(  )</w:t>
+            </w:r>
+            <w:proofErr w:type="gramEnd"/>
+            <w:r>
+              <w:rPr>
+                <w:rFonts w:ascii="Arial" w:hAnsi="Arial" w:cs="Arial"/>
+                <w:sz w:val="24"/>
+                <w:szCs w:val="24"/>
+              </w:rPr>
+              <w:t xml:space="preserve"> Importante</w:t>
+            </w:r>
+          </w:p>
+          <w:p>
+            <w:pPr>
+              <w:rPr>
+                <w:rFonts w:ascii="Arial" w:hAnsi="Arial" w:cs="Arial"/>
+                <w:sz w:val="24"/>
+                <w:szCs w:val="24"/>
+              </w:rPr>
+            </w:pPr>
+            <w:proofErr w:type="gramStart"/>
+            <w:r>
+              <w:rPr>
+                <w:rFonts w:ascii="Arial" w:hAnsi="Arial" w:cs="Arial"/>
+                <w:sz w:val="24"/>
+                <w:szCs w:val="24"/>
+              </w:rPr>
+              <w:t>(  )</w:t>
+            </w:r>
+            <w:proofErr w:type="gramEnd"/>
+            <w:r>
+              <w:rPr>
+                <w:rFonts w:ascii="Arial" w:hAnsi="Arial" w:cs="Arial"/>
+                <w:sz w:val="24"/>
+                <w:szCs w:val="24"/>
+              </w:rPr>
+              <w:t xml:space="preserve"> Desejável</w:t>
             </w:r>
           </w:p>
         </w:tc>
@@ -1107,6 +1179,7 @@
                 <w:szCs w:val="24"/>
               </w:rPr>
             </w:pPr>
+            <w:proofErr w:type="gramStart"/>
             <w:r>
               <w:rPr>
                 <w:rFonts w:cs="Arial"/>
@@ -1126,7 +1199,15 @@
                 <w:rFonts w:cs="Arial"/>
                 <w:szCs w:val="24"/>
               </w:rPr>
-              <w:t>) Oculto</w:t>
+              <w:t>)</w:t>
+            </w:r>
+            <w:proofErr w:type="gramEnd"/>
+            <w:r>
+              <w:rPr>
+                <w:rFonts w:cs="Arial"/>
+                <w:szCs w:val="24"/>
+              </w:rPr>
+              <w:t xml:space="preserve"> Oculto</w:t>
             </w:r>
           </w:p>
           <w:p>
@@ -1238,30 +1319,50 @@
                 <w:szCs w:val="24"/>
               </w:rPr>
             </w:pPr>
-            <w:r>
-              <w:rPr>
-                <w:rFonts w:ascii="Arial" w:hAnsi="Arial" w:cs="Arial"/>
-                <w:sz w:val="24"/>
-                <w:szCs w:val="24"/>
-              </w:rPr>
-              <w:t>(  ) Importante</w:t>
-            </w:r>
-          </w:p>
-          <w:p>
-            <w:pPr>
-              <w:rPr>
-                <w:rFonts w:ascii="Arial" w:hAnsi="Arial" w:cs="Arial"/>
-                <w:sz w:val="24"/>
-                <w:szCs w:val="24"/>
-              </w:rPr>
-            </w:pPr>
-            <w:r>
-              <w:rPr>
-                <w:rFonts w:ascii="Arial" w:hAnsi="Arial" w:cs="Arial"/>
-                <w:sz w:val="24"/>
-                <w:szCs w:val="24"/>
-              </w:rPr>
-              <w:t>(  ) Desejável</w:t>
+            <w:proofErr w:type="gramStart"/>
+            <w:r>
+              <w:rPr>
+                <w:rFonts w:ascii="Arial" w:hAnsi="Arial" w:cs="Arial"/>
+                <w:sz w:val="24"/>
+                <w:szCs w:val="24"/>
+              </w:rPr>
+              <w:t>(  )</w:t>
+            </w:r>
+            <w:proofErr w:type="gramEnd"/>
+            <w:r>
+              <w:rPr>
+                <w:rFonts w:ascii="Arial" w:hAnsi="Arial" w:cs="Arial"/>
+                <w:sz w:val="24"/>
+                <w:szCs w:val="24"/>
+              </w:rPr>
+              <w:t xml:space="preserve"> Importante</w:t>
+            </w:r>
+          </w:p>
+          <w:p>
+            <w:pPr>
+              <w:rPr>
+                <w:rFonts w:ascii="Arial" w:hAnsi="Arial" w:cs="Arial"/>
+                <w:sz w:val="24"/>
+                <w:szCs w:val="24"/>
+              </w:rPr>
+            </w:pPr>
+            <w:proofErr w:type="gramStart"/>
+            <w:r>
+              <w:rPr>
+                <w:rFonts w:ascii="Arial" w:hAnsi="Arial" w:cs="Arial"/>
+                <w:sz w:val="24"/>
+                <w:szCs w:val="24"/>
+              </w:rPr>
+              <w:t>(  )</w:t>
+            </w:r>
+            <w:proofErr w:type="gramEnd"/>
+            <w:r>
+              <w:rPr>
+                <w:rFonts w:ascii="Arial" w:hAnsi="Arial" w:cs="Arial"/>
+                <w:sz w:val="24"/>
+                <w:szCs w:val="24"/>
+              </w:rPr>
+              <w:t xml:space="preserve"> Desejável</w:t>
             </w:r>
           </w:p>
         </w:tc>
@@ -1760,6 +1861,7 @@
                 <w:szCs w:val="24"/>
               </w:rPr>
             </w:pPr>
+            <w:proofErr w:type="gramStart"/>
             <w:r>
               <w:rPr>
                 <w:rFonts w:cs="Arial"/>
@@ -1779,7 +1881,15 @@
                 <w:rFonts w:cs="Arial"/>
                 <w:szCs w:val="24"/>
               </w:rPr>
-              <w:t>) Oculto</w:t>
+              <w:t>)</w:t>
+            </w:r>
+            <w:proofErr w:type="gramEnd"/>
+            <w:r>
+              <w:rPr>
+                <w:rFonts w:cs="Arial"/>
+                <w:szCs w:val="24"/>
+              </w:rPr>
+              <w:t xml:space="preserve"> Oculto</w:t>
             </w:r>
           </w:p>
           <w:p>
@@ -1861,6 +1971,7 @@
                 <w:szCs w:val="24"/>
               </w:rPr>
             </w:pPr>
+            <w:proofErr w:type="gramStart"/>
             <w:r>
               <w:rPr>
                 <w:rFonts w:cs="Arial"/>
@@ -1880,7 +1991,15 @@
                 <w:rFonts w:cs="Arial"/>
                 <w:szCs w:val="24"/>
               </w:rPr>
-              <w:t>) Essencial</w:t>
+              <w:t>)</w:t>
+            </w:r>
+            <w:proofErr w:type="gramEnd"/>
+            <w:r>
+              <w:rPr>
+                <w:rFonts w:cs="Arial"/>
+                <w:szCs w:val="24"/>
+              </w:rPr>
+              <w:t xml:space="preserve"> Essencial</w:t>
             </w:r>
           </w:p>
           <w:p>
@@ -1924,13 +2043,23 @@
                 <w:szCs w:val="24"/>
               </w:rPr>
             </w:pPr>
-            <w:r>
-              <w:rPr>
-                <w:rFonts w:ascii="Arial" w:hAnsi="Arial" w:cs="Arial"/>
-                <w:sz w:val="24"/>
-                <w:szCs w:val="24"/>
-              </w:rPr>
-              <w:t>(  ) Desejável</w:t>
+            <w:proofErr w:type="gramStart"/>
+            <w:r>
+              <w:rPr>
+                <w:rFonts w:ascii="Arial" w:hAnsi="Arial" w:cs="Arial"/>
+                <w:sz w:val="24"/>
+                <w:szCs w:val="24"/>
+              </w:rPr>
+              <w:t>(  )</w:t>
+            </w:r>
+            <w:proofErr w:type="gramEnd"/>
+            <w:r>
+              <w:rPr>
+                <w:rFonts w:ascii="Arial" w:hAnsi="Arial" w:cs="Arial"/>
+                <w:sz w:val="24"/>
+                <w:szCs w:val="24"/>
+              </w:rPr>
+              <w:t xml:space="preserve"> Desejável</w:t>
             </w:r>
           </w:p>
         </w:tc>
@@ -1996,7 +2125,61 @@
                 <w:szCs w:val="24"/>
                 <w:lang w:eastAsia="pt-BR"/>
               </w:rPr>
-              <w:t xml:space="preserve"> lançar sugestão de tarefas no sistema, tais sugestões deverão ser utilizadas pelos usuários pais para lançarem as tarefas aos filhos.</w:t>
+              <w:t xml:space="preserve"> lançar sugestão de tarefas no sistema, tais sugestões </w:t>
+            </w:r>
+            <w:r>
+              <w:rPr>
+                <w:rFonts w:cs="Arial"/>
+                <w:color w:val="000000"/>
+                <w:szCs w:val="24"/>
+                <w:lang w:eastAsia="pt-BR"/>
+              </w:rPr>
+              <w:t>tem o papel de nortear os</w:t>
+            </w:r>
+            <w:r>
+              <w:rPr>
+                <w:rFonts w:cs="Arial"/>
+                <w:color w:val="000000"/>
+                <w:szCs w:val="24"/>
+                <w:lang w:eastAsia="pt-BR"/>
+              </w:rPr>
+              <w:t xml:space="preserve"> pais </w:t>
+            </w:r>
+            <w:r>
+              <w:rPr>
+                <w:rFonts w:cs="Arial"/>
+                <w:color w:val="000000"/>
+                <w:szCs w:val="24"/>
+                <w:lang w:eastAsia="pt-BR"/>
+              </w:rPr>
+              <w:t>no processo de</w:t>
+            </w:r>
+            <w:r>
+              <w:rPr>
+                <w:rFonts w:cs="Arial"/>
+                <w:color w:val="000000"/>
+                <w:szCs w:val="24"/>
+                <w:lang w:eastAsia="pt-BR"/>
+              </w:rPr>
+              <w:t xml:space="preserve"> lança</w:t>
+            </w:r>
+            <w:r>
+              <w:rPr>
+                <w:rFonts w:cs="Arial"/>
+                <w:color w:val="000000"/>
+                <w:szCs w:val="24"/>
+                <w:lang w:eastAsia="pt-BR"/>
+              </w:rPr>
+              <w:t>mento de</w:t>
+            </w:r>
+            <w:r>
+              <w:rPr>
+                <w:rFonts w:cs="Arial"/>
+                <w:color w:val="000000"/>
+                <w:szCs w:val="24"/>
+                <w:lang w:eastAsia="pt-BR"/>
+              </w:rPr>
+              <w:t xml:space="preserve"> tarefas aos filhos.</w:t>
             </w:r>
           </w:p>
           <w:p>
@@ -2069,7 +2252,31 @@
                 <w:sz w:val="24"/>
                 <w:szCs w:val="24"/>
               </w:rPr>
-              <w:t>ítulo e descrição da tarefa</w:t>
+              <w:t>ítulo</w:t>
+            </w:r>
+            <w:r>
+              <w:rPr>
+                <w:rFonts w:ascii="Arial" w:hAnsi="Arial" w:cs="Arial"/>
+                <w:sz w:val="24"/>
+                <w:szCs w:val="24"/>
+              </w:rPr>
+              <w:t>,</w:t>
+            </w:r>
+            <w:r>
+              <w:rPr>
+                <w:rFonts w:ascii="Arial" w:hAnsi="Arial" w:cs="Arial"/>
+                <w:sz w:val="24"/>
+                <w:szCs w:val="24"/>
+              </w:rPr>
+              <w:t xml:space="preserve"> descrição da tarefa</w:t>
+            </w:r>
+            <w:r>
+              <w:rPr>
+                <w:rFonts w:ascii="Arial" w:hAnsi="Arial" w:cs="Arial"/>
+                <w:sz w:val="24"/>
+                <w:szCs w:val="24"/>
+              </w:rPr>
+              <w:t xml:space="preserve">, foto (anexo), recompensa em moedas pela tarefa. </w:t>
             </w:r>
           </w:p>
         </w:tc>
@@ -2146,39 +2353,6 @@
         </w:tc>
       </w:tr>
     </w:tbl>
-    <w:p>
-      <w:pPr>
-        <w:rPr>
-          <w:rFonts w:ascii="Arial" w:hAnsi="Arial" w:cs="Arial"/>
-          <w:b/>
-          <w:bCs/>
-          <w:sz w:val="24"/>
-          <w:szCs w:val="24"/>
-        </w:rPr>
-      </w:pPr>
-    </w:p>
-    <w:p>
-      <w:pPr>
-        <w:rPr>
-          <w:rFonts w:ascii="Arial" w:hAnsi="Arial" w:cs="Arial"/>
-          <w:b/>
-          <w:bCs/>
-          <w:sz w:val="24"/>
-          <w:szCs w:val="24"/>
-        </w:rPr>
-      </w:pPr>
-    </w:p>
-    <w:p>
-      <w:pPr>
-        <w:rPr>
-          <w:rFonts w:ascii="Arial" w:hAnsi="Arial" w:cs="Arial"/>
-          <w:b/>
-          <w:bCs/>
-          <w:sz w:val="24"/>
-          <w:szCs w:val="24"/>
-        </w:rPr>
-      </w:pPr>
-    </w:p>
     <w:p>
       <w:pPr>
         <w:rPr>
@@ -2261,6 +2435,7 @@
                 <w:szCs w:val="24"/>
                 <w:lang w:eastAsia="pt-BR"/>
               </w:rPr>
+              <w:lastRenderedPageBreak/>
               <w:t>ID: RF00</w:t>
             </w:r>
             <w:r>
@@ -2364,6 +2539,7 @@
                 <w:szCs w:val="24"/>
               </w:rPr>
             </w:pPr>
+            <w:proofErr w:type="gramStart"/>
             <w:r>
               <w:rPr>
                 <w:rFonts w:cs="Arial"/>
@@ -2383,7 +2559,15 @@
                 <w:rFonts w:cs="Arial"/>
                 <w:szCs w:val="24"/>
               </w:rPr>
-              <w:t>) Oculto</w:t>
+              <w:t>)</w:t>
+            </w:r>
+            <w:proofErr w:type="gramEnd"/>
+            <w:r>
+              <w:rPr>
+                <w:rFonts w:cs="Arial"/>
+                <w:szCs w:val="24"/>
+              </w:rPr>
+              <w:t xml:space="preserve"> Oculto</w:t>
             </w:r>
           </w:p>
           <w:p>
@@ -2465,6 +2649,7 @@
                 <w:szCs w:val="24"/>
               </w:rPr>
             </w:pPr>
+            <w:proofErr w:type="gramStart"/>
             <w:r>
               <w:rPr>
                 <w:rFonts w:cs="Arial"/>
@@ -2484,7 +2669,15 @@
                 <w:rFonts w:cs="Arial"/>
                 <w:szCs w:val="24"/>
               </w:rPr>
-              <w:t>) Essencial</w:t>
+              <w:t>)</w:t>
+            </w:r>
+            <w:proofErr w:type="gramEnd"/>
+            <w:r>
+              <w:rPr>
+                <w:rFonts w:cs="Arial"/>
+                <w:szCs w:val="24"/>
+              </w:rPr>
+              <w:t xml:space="preserve"> Essencial</w:t>
             </w:r>
           </w:p>
           <w:p>
@@ -2528,13 +2721,23 @@
                 <w:szCs w:val="24"/>
               </w:rPr>
             </w:pPr>
-            <w:r>
-              <w:rPr>
-                <w:rFonts w:ascii="Arial" w:hAnsi="Arial" w:cs="Arial"/>
-                <w:sz w:val="24"/>
-                <w:szCs w:val="24"/>
-              </w:rPr>
-              <w:t>(  ) Desejável</w:t>
+            <w:proofErr w:type="gramStart"/>
+            <w:r>
+              <w:rPr>
+                <w:rFonts w:ascii="Arial" w:hAnsi="Arial" w:cs="Arial"/>
+                <w:sz w:val="24"/>
+                <w:szCs w:val="24"/>
+              </w:rPr>
+              <w:t>(  )</w:t>
+            </w:r>
+            <w:proofErr w:type="gramEnd"/>
+            <w:r>
+              <w:rPr>
+                <w:rFonts w:ascii="Arial" w:hAnsi="Arial" w:cs="Arial"/>
+                <w:sz w:val="24"/>
+                <w:szCs w:val="24"/>
+              </w:rPr>
+              <w:t xml:space="preserve"> Desejável</w:t>
             </w:r>
           </w:p>
         </w:tc>
@@ -2582,16 +2785,552 @@
                 <w:szCs w:val="24"/>
                 <w:lang w:eastAsia="pt-BR"/>
               </w:rPr>
-              <w:t xml:space="preserve">O terapeuta </w:t>
-            </w:r>
-            <w:r>
-              <w:rPr>
-                <w:rFonts w:cs="Arial"/>
-                <w:color w:val="000000"/>
-                <w:szCs w:val="24"/>
-                <w:lang w:eastAsia="pt-BR"/>
-              </w:rPr>
-              <w:t xml:space="preserve">deverá </w:t>
+              <w:t xml:space="preserve">O terapeuta deverá </w:t>
+            </w:r>
+          </w:p>
+          <w:p>
+            <w:pPr>
+              <w:pStyle w:val="0-BancaComponentes"/>
+              <w:spacing w:line="360" w:lineRule="auto"/>
+              <w:jc w:val="both"/>
+              <w:rPr>
+                <w:rFonts w:cs="Arial"/>
+                <w:color w:val="000000"/>
+                <w:szCs w:val="24"/>
+                <w:lang w:eastAsia="pt-BR"/>
+              </w:rPr>
+            </w:pPr>
+          </w:p>
+        </w:tc>
+      </w:tr>
+      <w:tr>
+        <w:trPr>
+          <w:trHeight w:val="283"/>
+          <w:jc w:val="center"/>
+        </w:trPr>
+        <w:tc>
+          <w:tcPr>
+            <w:tcW w:w="8494" w:type="dxa"/>
+            <w:gridSpan w:val="3"/>
+            <w:shd w:val="clear" w:color="auto" w:fill="auto"/>
+          </w:tcPr>
+          <w:p>
+            <w:pPr>
+              <w:spacing w:line="360" w:lineRule="auto"/>
+              <w:jc w:val="both"/>
+              <w:rPr>
+                <w:rFonts w:ascii="Arial" w:hAnsi="Arial" w:cs="Arial"/>
+                <w:sz w:val="24"/>
+                <w:szCs w:val="24"/>
+              </w:rPr>
+            </w:pPr>
+            <w:r>
+              <w:rPr>
+                <w:rFonts w:ascii="Arial" w:hAnsi="Arial" w:cs="Arial"/>
+                <w:b/>
+                <w:bCs/>
+                <w:sz w:val="24"/>
+                <w:szCs w:val="24"/>
+              </w:rPr>
+              <w:t>Informações:</w:t>
+            </w:r>
+            <w:r>
+              <w:rPr>
+                <w:rFonts w:ascii="Arial" w:hAnsi="Arial" w:cs="Arial"/>
+                <w:b/>
+                <w:bCs/>
+                <w:sz w:val="24"/>
+                <w:szCs w:val="24"/>
+              </w:rPr>
+              <w:t xml:space="preserve"> </w:t>
+            </w:r>
+            <w:r>
+              <w:rPr>
+                <w:rFonts w:ascii="Arial" w:hAnsi="Arial" w:cs="Arial"/>
+                <w:sz w:val="24"/>
+                <w:szCs w:val="24"/>
+              </w:rPr>
+              <w:t>N/A</w:t>
+            </w:r>
+          </w:p>
+        </w:tc>
+      </w:tr>
+      <w:tr>
+        <w:trPr>
+          <w:trHeight w:val="283"/>
+          <w:jc w:val="center"/>
+        </w:trPr>
+        <w:tc>
+          <w:tcPr>
+            <w:tcW w:w="8494" w:type="dxa"/>
+            <w:gridSpan w:val="3"/>
+            <w:shd w:val="clear" w:color="auto" w:fill="auto"/>
+          </w:tcPr>
+          <w:p>
+            <w:pPr>
+              <w:spacing w:line="360" w:lineRule="auto"/>
+              <w:jc w:val="both"/>
+              <w:rPr>
+                <w:rFonts w:ascii="Arial" w:hAnsi="Arial" w:cs="Arial"/>
+                <w:b/>
+                <w:bCs/>
+                <w:sz w:val="24"/>
+                <w:szCs w:val="24"/>
+                <w:u w:val="single"/>
+              </w:rPr>
+            </w:pPr>
+            <w:r>
+              <w:rPr>
+                <w:rFonts w:ascii="Arial" w:hAnsi="Arial" w:cs="Arial"/>
+                <w:b/>
+                <w:bCs/>
+                <w:sz w:val="24"/>
+                <w:szCs w:val="24"/>
+              </w:rPr>
+              <w:t>Regra do negócio:</w:t>
+            </w:r>
+            <w:r>
+              <w:rPr>
+                <w:rFonts w:ascii="Arial" w:hAnsi="Arial" w:cs="Arial"/>
+                <w:b/>
+                <w:bCs/>
+                <w:sz w:val="24"/>
+                <w:szCs w:val="24"/>
+              </w:rPr>
+              <w:t xml:space="preserve"> </w:t>
+            </w:r>
+            <w:r>
+              <w:rPr>
+                <w:rFonts w:ascii="Arial" w:hAnsi="Arial" w:cs="Arial"/>
+                <w:sz w:val="24"/>
+                <w:szCs w:val="24"/>
+              </w:rPr>
+              <w:t>Somente usuários com privilégio de terapeuta terão acesso a esse recurso.</w:t>
+            </w:r>
+          </w:p>
+        </w:tc>
+      </w:tr>
+    </w:tbl>
+    <w:p>
+      <w:pPr>
+        <w:rPr>
+          <w:rFonts w:ascii="Arial" w:hAnsi="Arial" w:cs="Arial"/>
+          <w:b/>
+          <w:bCs/>
+          <w:sz w:val="24"/>
+          <w:szCs w:val="24"/>
+        </w:rPr>
+      </w:pPr>
+    </w:p>
+    <w:tbl>
+      <w:tblPr>
+        <w:tblW w:w="8494" w:type="dxa"/>
+        <w:jc w:val="center"/>
+        <w:tblBorders>
+          <w:top w:val="single" w:sz="4" w:space="0" w:color="000000"/>
+          <w:left w:val="single" w:sz="4" w:space="0" w:color="000000"/>
+          <w:bottom w:val="single" w:sz="4" w:space="0" w:color="000000"/>
+          <w:right w:val="single" w:sz="4" w:space="0" w:color="000000"/>
+          <w:insideH w:val="single" w:sz="4" w:space="0" w:color="000000"/>
+          <w:insideV w:val="single" w:sz="4" w:space="0" w:color="000000"/>
+        </w:tblBorders>
+        <w:tblLook w:val="04A0" w:firstRow="1" w:lastRow="0" w:firstColumn="1" w:lastColumn="0" w:noHBand="0" w:noVBand="1"/>
+      </w:tblPr>
+      <w:tblGrid>
+        <w:gridCol w:w="1696"/>
+        <w:gridCol w:w="1843"/>
+        <w:gridCol w:w="4955"/>
+      </w:tblGrid>
+      <w:tr>
+        <w:trPr>
+          <w:jc w:val="center"/>
+        </w:trPr>
+        <w:tc>
+          <w:tcPr>
+            <w:tcW w:w="1696" w:type="dxa"/>
+            <w:shd w:val="clear" w:color="auto" w:fill="auto"/>
+            <w:vAlign w:val="center"/>
+          </w:tcPr>
+          <w:p>
+            <w:pPr>
+              <w:spacing w:line="360" w:lineRule="auto"/>
+              <w:rPr>
+                <w:rFonts w:ascii="Arial" w:hAnsi="Arial" w:cs="Arial"/>
+                <w:sz w:val="24"/>
+                <w:szCs w:val="24"/>
+                <w:lang w:eastAsia="pt-BR"/>
+              </w:rPr>
+            </w:pPr>
+            <w:r>
+              <w:rPr>
+                <w:rFonts w:ascii="Arial" w:hAnsi="Arial" w:cs="Arial"/>
+                <w:b/>
+                <w:bCs/>
+                <w:color w:val="000000"/>
+                <w:sz w:val="24"/>
+                <w:szCs w:val="24"/>
+                <w:lang w:eastAsia="pt-BR"/>
+              </w:rPr>
+              <w:t>ID: RF00</w:t>
+            </w:r>
+            <w:r>
+              <w:rPr>
+                <w:rFonts w:ascii="Arial" w:hAnsi="Arial" w:cs="Arial"/>
+                <w:b/>
+                <w:bCs/>
+                <w:color w:val="000000"/>
+                <w:sz w:val="24"/>
+                <w:szCs w:val="24"/>
+                <w:lang w:eastAsia="pt-BR"/>
+              </w:rPr>
+              <w:t>6</w:t>
+            </w:r>
+          </w:p>
+        </w:tc>
+        <w:tc>
+          <w:tcPr>
+            <w:tcW w:w="6798" w:type="dxa"/>
+            <w:gridSpan w:val="2"/>
+            <w:shd w:val="clear" w:color="auto" w:fill="auto"/>
+          </w:tcPr>
+          <w:p>
+            <w:pPr>
+              <w:spacing w:line="360" w:lineRule="auto"/>
+              <w:jc w:val="both"/>
+              <w:rPr>
+                <w:rFonts w:ascii="Arial" w:hAnsi="Arial" w:cs="Arial"/>
+                <w:sz w:val="24"/>
+                <w:szCs w:val="24"/>
+                <w:lang w:eastAsia="pt-BR"/>
+              </w:rPr>
+            </w:pPr>
+            <w:r>
+              <w:rPr>
+                <w:rFonts w:ascii="Arial" w:hAnsi="Arial" w:cs="Arial"/>
+                <w:b/>
+                <w:bCs/>
+                <w:color w:val="000000"/>
+                <w:sz w:val="24"/>
+                <w:szCs w:val="24"/>
+                <w:lang w:eastAsia="pt-BR"/>
+              </w:rPr>
+              <w:t xml:space="preserve">Nome do requisito: </w:t>
+            </w:r>
+            <w:r>
+              <w:rPr>
+                <w:rFonts w:ascii="Arial" w:hAnsi="Arial" w:cs="Arial"/>
+                <w:b/>
+                <w:bCs/>
+                <w:color w:val="000000"/>
+                <w:sz w:val="24"/>
+                <w:szCs w:val="24"/>
+                <w:lang w:eastAsia="pt-BR"/>
+              </w:rPr>
+              <w:t>Criar tarefa</w:t>
+            </w:r>
+          </w:p>
+        </w:tc>
+      </w:tr>
+      <w:tr>
+        <w:trPr>
+          <w:trHeight w:val="2373"/>
+          <w:jc w:val="center"/>
+        </w:trPr>
+        <w:tc>
+          <w:tcPr>
+            <w:tcW w:w="1696" w:type="dxa"/>
+            <w:shd w:val="clear" w:color="auto" w:fill="auto"/>
+          </w:tcPr>
+          <w:p>
+            <w:pPr>
+              <w:spacing w:line="360" w:lineRule="auto"/>
+              <w:rPr>
+                <w:rFonts w:ascii="Arial" w:hAnsi="Arial" w:cs="Arial"/>
+                <w:b/>
+                <w:color w:val="000000"/>
+                <w:sz w:val="24"/>
+                <w:szCs w:val="24"/>
+                <w:lang w:eastAsia="pt-BR"/>
+              </w:rPr>
+            </w:pPr>
+            <w:r>
+              <w:rPr>
+                <w:rFonts w:ascii="Arial" w:hAnsi="Arial" w:cs="Arial"/>
+                <w:b/>
+                <w:color w:val="000000"/>
+                <w:sz w:val="24"/>
+                <w:szCs w:val="24"/>
+                <w:lang w:eastAsia="pt-BR"/>
+              </w:rPr>
+              <w:t>Categoria:</w:t>
+            </w:r>
+          </w:p>
+          <w:p>
+            <w:pPr>
+              <w:pStyle w:val="0-BancaComponentes"/>
+              <w:spacing w:line="360" w:lineRule="auto"/>
+              <w:rPr>
+                <w:rFonts w:cs="Arial"/>
+                <w:szCs w:val="24"/>
+              </w:rPr>
+            </w:pPr>
+            <w:proofErr w:type="gramStart"/>
+            <w:r>
+              <w:rPr>
+                <w:rFonts w:cs="Arial"/>
+                <w:szCs w:val="24"/>
+              </w:rPr>
+              <w:t>(</w:t>
+            </w:r>
+            <w:r>
+              <w:rPr>
+                <w:rFonts w:cs="Arial"/>
+                <w:szCs w:val="24"/>
+              </w:rPr>
+              <w:t xml:space="preserve">  </w:t>
+            </w:r>
+            <w:r>
+              <w:rPr>
+                <w:rFonts w:cs="Arial"/>
+                <w:szCs w:val="24"/>
+              </w:rPr>
+              <w:t>)</w:t>
+            </w:r>
+            <w:proofErr w:type="gramEnd"/>
+            <w:r>
+              <w:rPr>
+                <w:rFonts w:cs="Arial"/>
+                <w:szCs w:val="24"/>
+              </w:rPr>
+              <w:t xml:space="preserve"> Oculto</w:t>
+            </w:r>
+          </w:p>
+          <w:p>
+            <w:pPr>
+              <w:spacing w:line="360" w:lineRule="auto"/>
+              <w:rPr>
+                <w:rFonts w:ascii="Arial" w:hAnsi="Arial" w:cs="Arial"/>
+                <w:b/>
+                <w:bCs/>
+                <w:color w:val="000000"/>
+                <w:sz w:val="24"/>
+                <w:szCs w:val="24"/>
+                <w:lang w:eastAsia="pt-BR"/>
+              </w:rPr>
+            </w:pPr>
+            <w:r>
+              <w:rPr>
+                <w:rFonts w:ascii="Arial" w:hAnsi="Arial" w:cs="Arial"/>
+                <w:sz w:val="24"/>
+                <w:szCs w:val="24"/>
+              </w:rPr>
+              <w:t>(</w:t>
+            </w:r>
+            <w:r>
+              <w:rPr>
+                <w:rFonts w:ascii="Arial" w:hAnsi="Arial" w:cs="Arial"/>
+                <w:sz w:val="24"/>
+                <w:szCs w:val="24"/>
+              </w:rPr>
+              <w:t>X</w:t>
+            </w:r>
+            <w:r>
+              <w:rPr>
+                <w:rFonts w:ascii="Arial" w:hAnsi="Arial" w:cs="Arial"/>
+                <w:sz w:val="24"/>
+                <w:szCs w:val="24"/>
+              </w:rPr>
+              <w:t>) Evidente</w:t>
+            </w:r>
+          </w:p>
+        </w:tc>
+        <w:tc>
+          <w:tcPr>
+            <w:tcW w:w="1843" w:type="dxa"/>
+            <w:shd w:val="clear" w:color="auto" w:fill="auto"/>
+          </w:tcPr>
+          <w:p>
+            <w:pPr>
+              <w:spacing w:line="360" w:lineRule="auto"/>
+              <w:rPr>
+                <w:rFonts w:ascii="Arial" w:hAnsi="Arial" w:cs="Arial"/>
+                <w:b/>
+                <w:bCs/>
+                <w:color w:val="000000"/>
+                <w:sz w:val="24"/>
+                <w:szCs w:val="24"/>
+                <w:lang w:eastAsia="pt-BR"/>
+              </w:rPr>
+            </w:pPr>
+            <w:r>
+              <w:rPr>
+                <w:rFonts w:ascii="Arial" w:hAnsi="Arial" w:cs="Arial"/>
+                <w:b/>
+                <w:bCs/>
+                <w:color w:val="000000"/>
+                <w:sz w:val="24"/>
+                <w:szCs w:val="24"/>
+                <w:lang w:eastAsia="pt-BR"/>
+              </w:rPr>
+              <w:t xml:space="preserve">Prioridade: </w:t>
+            </w:r>
+          </w:p>
+          <w:p>
+            <w:pPr>
+              <w:pStyle w:val="0-BancaComponentes"/>
+              <w:spacing w:line="360" w:lineRule="auto"/>
+              <w:rPr>
+                <w:rFonts w:cs="Arial"/>
+                <w:szCs w:val="24"/>
+              </w:rPr>
+            </w:pPr>
+            <w:proofErr w:type="gramStart"/>
+            <w:r>
+              <w:rPr>
+                <w:rFonts w:cs="Arial"/>
+                <w:szCs w:val="24"/>
+              </w:rPr>
+              <w:t>(</w:t>
+            </w:r>
+            <w:r>
+              <w:rPr>
+                <w:rFonts w:cs="Arial"/>
+                <w:szCs w:val="24"/>
+              </w:rPr>
+              <w:t xml:space="preserve">  </w:t>
+            </w:r>
+            <w:proofErr w:type="gramEnd"/>
+            <w:r>
+              <w:rPr>
+                <w:rFonts w:cs="Arial"/>
+                <w:szCs w:val="24"/>
+              </w:rPr>
+              <w:t xml:space="preserve"> </w:t>
+            </w:r>
+            <w:r>
+              <w:rPr>
+                <w:rFonts w:cs="Arial"/>
+                <w:szCs w:val="24"/>
+              </w:rPr>
+              <w:t>) Essencial</w:t>
+            </w:r>
+          </w:p>
+          <w:p>
+            <w:pPr>
+              <w:rPr>
+                <w:rFonts w:ascii="Arial" w:hAnsi="Arial" w:cs="Arial"/>
+                <w:sz w:val="24"/>
+                <w:szCs w:val="24"/>
+              </w:rPr>
+            </w:pPr>
+            <w:proofErr w:type="gramStart"/>
+            <w:r>
+              <w:rPr>
+                <w:rFonts w:ascii="Arial" w:hAnsi="Arial" w:cs="Arial"/>
+                <w:sz w:val="24"/>
+                <w:szCs w:val="24"/>
+              </w:rPr>
+              <w:t>(</w:t>
+            </w:r>
+            <w:r>
+              <w:rPr>
+                <w:rFonts w:ascii="Arial" w:hAnsi="Arial" w:cs="Arial"/>
+                <w:sz w:val="24"/>
+                <w:szCs w:val="24"/>
+              </w:rPr>
+              <w:t xml:space="preserve">  </w:t>
+            </w:r>
+            <w:r>
+              <w:rPr>
+                <w:rFonts w:ascii="Arial" w:hAnsi="Arial" w:cs="Arial"/>
+                <w:sz w:val="24"/>
+                <w:szCs w:val="24"/>
+              </w:rPr>
+              <w:t>)</w:t>
+            </w:r>
+            <w:proofErr w:type="gramEnd"/>
+            <w:r>
+              <w:rPr>
+                <w:rFonts w:ascii="Arial" w:hAnsi="Arial" w:cs="Arial"/>
+                <w:sz w:val="24"/>
+                <w:szCs w:val="24"/>
+              </w:rPr>
+              <w:t xml:space="preserve"> Importante</w:t>
+            </w:r>
+          </w:p>
+          <w:p>
+            <w:pPr>
+              <w:rPr>
+                <w:rFonts w:ascii="Arial" w:hAnsi="Arial" w:cs="Arial"/>
+                <w:sz w:val="24"/>
+                <w:szCs w:val="24"/>
+              </w:rPr>
+            </w:pPr>
+            <w:proofErr w:type="gramStart"/>
+            <w:r>
+              <w:rPr>
+                <w:rFonts w:ascii="Arial" w:hAnsi="Arial" w:cs="Arial"/>
+                <w:sz w:val="24"/>
+                <w:szCs w:val="24"/>
+              </w:rPr>
+              <w:t>(  )</w:t>
+            </w:r>
+            <w:proofErr w:type="gramEnd"/>
+            <w:r>
+              <w:rPr>
+                <w:rFonts w:ascii="Arial" w:hAnsi="Arial" w:cs="Arial"/>
+                <w:sz w:val="24"/>
+                <w:szCs w:val="24"/>
+              </w:rPr>
+              <w:t xml:space="preserve"> Desejável</w:t>
+            </w:r>
+          </w:p>
+        </w:tc>
+        <w:tc>
+          <w:tcPr>
+            <w:tcW w:w="4955" w:type="dxa"/>
+            <w:shd w:val="clear" w:color="auto" w:fill="auto"/>
+          </w:tcPr>
+          <w:p>
+            <w:pPr>
+              <w:pStyle w:val="0-BancaComponentes"/>
+              <w:spacing w:line="360" w:lineRule="auto"/>
+              <w:jc w:val="both"/>
+              <w:rPr>
+                <w:rFonts w:cs="Arial"/>
+                <w:color w:val="000000"/>
+                <w:szCs w:val="24"/>
+                <w:lang w:eastAsia="pt-BR"/>
+              </w:rPr>
+            </w:pPr>
+            <w:r>
+              <w:rPr>
+                <w:rFonts w:cs="Arial"/>
+                <w:b/>
+                <w:bCs/>
+                <w:color w:val="000000"/>
+                <w:szCs w:val="24"/>
+                <w:lang w:eastAsia="pt-BR"/>
+              </w:rPr>
+              <w:t>Descrição</w:t>
+            </w:r>
+            <w:r>
+              <w:rPr>
+                <w:rFonts w:cs="Arial"/>
+                <w:color w:val="000000"/>
+                <w:szCs w:val="24"/>
+                <w:lang w:eastAsia="pt-BR"/>
+              </w:rPr>
+              <w:t>:</w:t>
+            </w:r>
+            <w:r>
+              <w:rPr>
+                <w:rFonts w:cs="Arial"/>
+                <w:color w:val="000000"/>
+                <w:szCs w:val="24"/>
+                <w:lang w:eastAsia="pt-BR"/>
+              </w:rPr>
+              <w:t xml:space="preserve"> </w:t>
             </w:r>
           </w:p>
           <w:p>
@@ -3495,7 +4234,7 @@
   <w:style w:type="paragraph" w:default="1" w:styleId="Normal">
     <w:name w:val="Normal"/>
     <w:qFormat/>
-    <w:rsid w:val="00010E53"/>
+    <w:rsid w:val="00F81D2B"/>
   </w:style>
   <w:style w:type="paragraph" w:styleId="Ttulo1">
     <w:name w:val="heading 1"/>

</xml_diff>

<commit_message>
Documento de Caso de Uso | Use cases do terapeuta concluidos
</commit_message>
<xml_diff>
--- a/Documentacao-Requisitos.docx
+++ b/Documentacao-Requisitos.docx
@@ -116,31 +116,17 @@
               </w:rPr>
               <w:t xml:space="preserve">Nome do requisito: </w:t>
             </w:r>
-            <w:proofErr w:type="spellStart"/>
-            <w:r>
-              <w:rPr>
-                <w:rFonts w:ascii="Arial" w:hAnsi="Arial" w:cs="Arial"/>
-                <w:b/>
-                <w:bCs/>
-                <w:color w:val="000000"/>
-                <w:sz w:val="20"/>
-                <w:szCs w:val="20"/>
-                <w:lang w:eastAsia="pt-BR"/>
-              </w:rPr>
-              <w:t>Logar</w:t>
-            </w:r>
-            <w:proofErr w:type="spellEnd"/>
-            <w:r>
-              <w:rPr>
-                <w:rFonts w:ascii="Arial" w:hAnsi="Arial" w:cs="Arial"/>
-                <w:b/>
-                <w:bCs/>
-                <w:color w:val="000000"/>
-                <w:sz w:val="20"/>
-                <w:szCs w:val="20"/>
-                <w:lang w:eastAsia="pt-BR"/>
-              </w:rPr>
-              <w:t xml:space="preserve"> no sistema</w:t>
+            <w:r>
+              <w:rPr>
+                <w:rFonts w:ascii="Arial" w:hAnsi="Arial" w:cs="Arial"/>
+                <w:b/>
+                <w:bCs/>
+                <w:color w:val="000000"/>
+                <w:sz w:val="20"/>
+                <w:szCs w:val="20"/>
+                <w:lang w:eastAsia="pt-BR"/>
+              </w:rPr>
+              <w:t>Logar no sistema</w:t>
             </w:r>
           </w:p>
         </w:tc>
@@ -188,7 +174,6 @@
                 <w:szCs w:val="20"/>
               </w:rPr>
             </w:pPr>
-            <w:proofErr w:type="gramStart"/>
             <w:r>
               <w:rPr>
                 <w:rFonts w:cs="Arial"/>
@@ -211,16 +196,7 @@
                 <w:sz w:val="20"/>
                 <w:szCs w:val="20"/>
               </w:rPr>
-              <w:t>)</w:t>
-            </w:r>
-            <w:proofErr w:type="gramEnd"/>
-            <w:r>
-              <w:rPr>
-                <w:rFonts w:cs="Arial"/>
-                <w:sz w:val="20"/>
-                <w:szCs w:val="20"/>
-              </w:rPr>
-              <w:t xml:space="preserve"> Oculto</w:t>
+              <w:t>) Oculto</w:t>
             </w:r>
           </w:p>
           <w:p>
@@ -320,23 +296,13 @@
                 <w:szCs w:val="20"/>
               </w:rPr>
             </w:pPr>
-            <w:proofErr w:type="gramStart"/>
-            <w:r>
-              <w:rPr>
-                <w:rFonts w:ascii="Arial" w:hAnsi="Arial" w:cs="Arial"/>
-                <w:sz w:val="20"/>
-                <w:szCs w:val="20"/>
-              </w:rPr>
-              <w:t>(  )</w:t>
-            </w:r>
-            <w:proofErr w:type="gramEnd"/>
-            <w:r>
-              <w:rPr>
-                <w:rFonts w:ascii="Arial" w:hAnsi="Arial" w:cs="Arial"/>
-                <w:sz w:val="20"/>
-                <w:szCs w:val="20"/>
-              </w:rPr>
-              <w:t xml:space="preserve"> Importante</w:t>
+            <w:r>
+              <w:rPr>
+                <w:rFonts w:ascii="Arial" w:hAnsi="Arial" w:cs="Arial"/>
+                <w:sz w:val="20"/>
+                <w:szCs w:val="20"/>
+              </w:rPr>
+              <w:t>(  ) Importante</w:t>
             </w:r>
           </w:p>
           <w:p>
@@ -348,23 +314,13 @@
                 <w:szCs w:val="20"/>
               </w:rPr>
             </w:pPr>
-            <w:proofErr w:type="gramStart"/>
-            <w:r>
-              <w:rPr>
-                <w:rFonts w:ascii="Arial" w:hAnsi="Arial" w:cs="Arial"/>
-                <w:sz w:val="20"/>
-                <w:szCs w:val="20"/>
-              </w:rPr>
-              <w:t>(  )</w:t>
-            </w:r>
-            <w:proofErr w:type="gramEnd"/>
-            <w:r>
-              <w:rPr>
-                <w:rFonts w:ascii="Arial" w:hAnsi="Arial" w:cs="Arial"/>
-                <w:sz w:val="20"/>
-                <w:szCs w:val="20"/>
-              </w:rPr>
-              <w:t xml:space="preserve"> Desejável</w:t>
+            <w:r>
+              <w:rPr>
+                <w:rFonts w:ascii="Arial" w:hAnsi="Arial" w:cs="Arial"/>
+                <w:sz w:val="20"/>
+                <w:szCs w:val="20"/>
+              </w:rPr>
+              <w:t>(  ) Desejável</w:t>
             </w:r>
           </w:p>
         </w:tc>
@@ -816,23 +772,13 @@
                 <w:szCs w:val="20"/>
               </w:rPr>
             </w:pPr>
-            <w:proofErr w:type="gramStart"/>
-            <w:r>
-              <w:rPr>
-                <w:rFonts w:cs="Arial"/>
-                <w:sz w:val="20"/>
-                <w:szCs w:val="20"/>
-              </w:rPr>
-              <w:t>(  )</w:t>
-            </w:r>
-            <w:proofErr w:type="gramEnd"/>
-            <w:r>
-              <w:rPr>
-                <w:rFonts w:cs="Arial"/>
-                <w:sz w:val="20"/>
-                <w:szCs w:val="20"/>
-              </w:rPr>
-              <w:t xml:space="preserve"> Oculto</w:t>
+            <w:r>
+              <w:rPr>
+                <w:rFonts w:cs="Arial"/>
+                <w:sz w:val="20"/>
+                <w:szCs w:val="20"/>
+              </w:rPr>
+              <w:t>(  ) Oculto</w:t>
             </w:r>
           </w:p>
           <w:p>
@@ -916,23 +862,13 @@
                 <w:szCs w:val="20"/>
               </w:rPr>
             </w:pPr>
-            <w:proofErr w:type="gramStart"/>
-            <w:r>
-              <w:rPr>
-                <w:rFonts w:ascii="Arial" w:hAnsi="Arial" w:cs="Arial"/>
-                <w:sz w:val="20"/>
-                <w:szCs w:val="20"/>
-              </w:rPr>
-              <w:t>(  )</w:t>
-            </w:r>
-            <w:proofErr w:type="gramEnd"/>
-            <w:r>
-              <w:rPr>
-                <w:rFonts w:ascii="Arial" w:hAnsi="Arial" w:cs="Arial"/>
-                <w:sz w:val="20"/>
-                <w:szCs w:val="20"/>
-              </w:rPr>
-              <w:t xml:space="preserve"> Importante</w:t>
+            <w:r>
+              <w:rPr>
+                <w:rFonts w:ascii="Arial" w:hAnsi="Arial" w:cs="Arial"/>
+                <w:sz w:val="20"/>
+                <w:szCs w:val="20"/>
+              </w:rPr>
+              <w:t>(  ) Importante</w:t>
             </w:r>
           </w:p>
           <w:p>
@@ -944,23 +880,13 @@
                 <w:szCs w:val="20"/>
               </w:rPr>
             </w:pPr>
-            <w:proofErr w:type="gramStart"/>
-            <w:r>
-              <w:rPr>
-                <w:rFonts w:ascii="Arial" w:hAnsi="Arial" w:cs="Arial"/>
-                <w:sz w:val="20"/>
-                <w:szCs w:val="20"/>
-              </w:rPr>
-              <w:t>(  )</w:t>
-            </w:r>
-            <w:proofErr w:type="gramEnd"/>
-            <w:r>
-              <w:rPr>
-                <w:rFonts w:ascii="Arial" w:hAnsi="Arial" w:cs="Arial"/>
-                <w:sz w:val="20"/>
-                <w:szCs w:val="20"/>
-              </w:rPr>
-              <w:t xml:space="preserve"> Desejável</w:t>
+            <w:r>
+              <w:rPr>
+                <w:rFonts w:ascii="Arial" w:hAnsi="Arial" w:cs="Arial"/>
+                <w:sz w:val="20"/>
+                <w:szCs w:val="20"/>
+              </w:rPr>
+              <w:t>(  ) Desejável</w:t>
             </w:r>
           </w:p>
         </w:tc>
@@ -1338,23 +1264,13 @@
                 <w:szCs w:val="20"/>
               </w:rPr>
             </w:pPr>
-            <w:proofErr w:type="gramStart"/>
-            <w:r>
-              <w:rPr>
-                <w:rFonts w:cs="Arial"/>
-                <w:sz w:val="20"/>
-                <w:szCs w:val="20"/>
-              </w:rPr>
-              <w:t>(  )</w:t>
-            </w:r>
-            <w:proofErr w:type="gramEnd"/>
-            <w:r>
-              <w:rPr>
-                <w:rFonts w:cs="Arial"/>
-                <w:sz w:val="20"/>
-                <w:szCs w:val="20"/>
-              </w:rPr>
-              <w:t xml:space="preserve"> Oculto</w:t>
+            <w:r>
+              <w:rPr>
+                <w:rFonts w:cs="Arial"/>
+                <w:sz w:val="20"/>
+                <w:szCs w:val="20"/>
+              </w:rPr>
+              <w:t>(  ) Oculto</w:t>
             </w:r>
           </w:p>
           <w:p>
@@ -1438,23 +1354,13 @@
                 <w:szCs w:val="20"/>
               </w:rPr>
             </w:pPr>
-            <w:proofErr w:type="gramStart"/>
-            <w:r>
-              <w:rPr>
-                <w:rFonts w:ascii="Arial" w:hAnsi="Arial" w:cs="Arial"/>
-                <w:sz w:val="20"/>
-                <w:szCs w:val="20"/>
-              </w:rPr>
-              <w:t>(  )</w:t>
-            </w:r>
-            <w:proofErr w:type="gramEnd"/>
-            <w:r>
-              <w:rPr>
-                <w:rFonts w:ascii="Arial" w:hAnsi="Arial" w:cs="Arial"/>
-                <w:sz w:val="20"/>
-                <w:szCs w:val="20"/>
-              </w:rPr>
-              <w:t xml:space="preserve"> Importante</w:t>
+            <w:r>
+              <w:rPr>
+                <w:rFonts w:ascii="Arial" w:hAnsi="Arial" w:cs="Arial"/>
+                <w:sz w:val="20"/>
+                <w:szCs w:val="20"/>
+              </w:rPr>
+              <w:t>(  ) Importante</w:t>
             </w:r>
           </w:p>
           <w:p>
@@ -1466,23 +1372,13 @@
                 <w:szCs w:val="20"/>
               </w:rPr>
             </w:pPr>
-            <w:proofErr w:type="gramStart"/>
-            <w:r>
-              <w:rPr>
-                <w:rFonts w:ascii="Arial" w:hAnsi="Arial" w:cs="Arial"/>
-                <w:sz w:val="20"/>
-                <w:szCs w:val="20"/>
-              </w:rPr>
-              <w:t>(  )</w:t>
-            </w:r>
-            <w:proofErr w:type="gramEnd"/>
-            <w:r>
-              <w:rPr>
-                <w:rFonts w:ascii="Arial" w:hAnsi="Arial" w:cs="Arial"/>
-                <w:sz w:val="20"/>
-                <w:szCs w:val="20"/>
-              </w:rPr>
-              <w:t xml:space="preserve"> Desejável</w:t>
+            <w:r>
+              <w:rPr>
+                <w:rFonts w:ascii="Arial" w:hAnsi="Arial" w:cs="Arial"/>
+                <w:sz w:val="20"/>
+                <w:szCs w:val="20"/>
+              </w:rPr>
+              <w:t>(  ) Desejável</w:t>
             </w:r>
           </w:p>
         </w:tc>
@@ -1780,14 +1676,38 @@
                 <w:szCs w:val="20"/>
                 <w:lang w:eastAsia="pt-BR"/>
               </w:rPr>
-              <w:t>Nome do requisito: Cadastrar responsável no mundinho</w:t>
+              <w:t xml:space="preserve">Nome do requisito: </w:t>
+            </w:r>
+            <w:r>
+              <w:rPr>
+                <w:rFonts w:ascii="Arial" w:hAnsi="Arial" w:cs="Arial"/>
+                <w:b/>
+                <w:bCs/>
+                <w:color w:val="000000"/>
+                <w:sz w:val="20"/>
+                <w:szCs w:val="20"/>
+                <w:lang w:eastAsia="pt-BR"/>
+              </w:rPr>
+              <w:t>Personalizar</w:t>
+            </w:r>
+            <w:r>
+              <w:rPr>
+                <w:rFonts w:ascii="Arial" w:hAnsi="Arial" w:cs="Arial"/>
+                <w:b/>
+                <w:bCs/>
+                <w:color w:val="000000"/>
+                <w:sz w:val="20"/>
+                <w:szCs w:val="20"/>
+                <w:lang w:eastAsia="pt-BR"/>
+              </w:rPr>
+              <w:t xml:space="preserve"> mundinho</w:t>
             </w:r>
           </w:p>
         </w:tc>
       </w:tr>
       <w:tr>
         <w:trPr>
-          <w:trHeight w:val="1241"/>
+          <w:trHeight w:val="1645"/>
           <w:jc w:val="center"/>
         </w:trPr>
         <w:tc>
@@ -1828,23 +1748,13 @@
                 <w:szCs w:val="20"/>
               </w:rPr>
             </w:pPr>
-            <w:proofErr w:type="gramStart"/>
-            <w:r>
-              <w:rPr>
-                <w:rFonts w:cs="Arial"/>
-                <w:sz w:val="20"/>
-                <w:szCs w:val="20"/>
-              </w:rPr>
-              <w:t>(  )</w:t>
-            </w:r>
-            <w:proofErr w:type="gramEnd"/>
-            <w:r>
-              <w:rPr>
-                <w:rFonts w:cs="Arial"/>
-                <w:sz w:val="20"/>
-                <w:szCs w:val="20"/>
-              </w:rPr>
-              <w:t xml:space="preserve"> Oculto</w:t>
+            <w:r>
+              <w:rPr>
+                <w:rFonts w:cs="Arial"/>
+                <w:sz w:val="20"/>
+                <w:szCs w:val="20"/>
+              </w:rPr>
+              <w:t>(  ) Oculto</w:t>
             </w:r>
           </w:p>
           <w:p>
@@ -1928,23 +1838,13 @@
                 <w:szCs w:val="20"/>
               </w:rPr>
             </w:pPr>
-            <w:proofErr w:type="gramStart"/>
-            <w:r>
-              <w:rPr>
-                <w:rFonts w:ascii="Arial" w:hAnsi="Arial" w:cs="Arial"/>
-                <w:sz w:val="20"/>
-                <w:szCs w:val="20"/>
-              </w:rPr>
-              <w:t>(  )</w:t>
-            </w:r>
-            <w:proofErr w:type="gramEnd"/>
-            <w:r>
-              <w:rPr>
-                <w:rFonts w:ascii="Arial" w:hAnsi="Arial" w:cs="Arial"/>
-                <w:sz w:val="20"/>
-                <w:szCs w:val="20"/>
-              </w:rPr>
-              <w:t xml:space="preserve"> Importante</w:t>
+            <w:r>
+              <w:rPr>
+                <w:rFonts w:ascii="Arial" w:hAnsi="Arial" w:cs="Arial"/>
+                <w:sz w:val="20"/>
+                <w:szCs w:val="20"/>
+              </w:rPr>
+              <w:t>(  ) Importante</w:t>
             </w:r>
           </w:p>
           <w:p>
@@ -1956,23 +1856,13 @@
                 <w:szCs w:val="20"/>
               </w:rPr>
             </w:pPr>
-            <w:proofErr w:type="gramStart"/>
-            <w:r>
-              <w:rPr>
-                <w:rFonts w:ascii="Arial" w:hAnsi="Arial" w:cs="Arial"/>
-                <w:sz w:val="20"/>
-                <w:szCs w:val="20"/>
-              </w:rPr>
-              <w:t>(  )</w:t>
-            </w:r>
-            <w:proofErr w:type="gramEnd"/>
-            <w:r>
-              <w:rPr>
-                <w:rFonts w:ascii="Arial" w:hAnsi="Arial" w:cs="Arial"/>
-                <w:sz w:val="20"/>
-                <w:szCs w:val="20"/>
-              </w:rPr>
-              <w:t xml:space="preserve"> Desejável</w:t>
+            <w:r>
+              <w:rPr>
+                <w:rFonts w:ascii="Arial" w:hAnsi="Arial" w:cs="Arial"/>
+                <w:sz w:val="20"/>
+                <w:szCs w:val="20"/>
+              </w:rPr>
+              <w:t>(  ) Desejável</w:t>
             </w:r>
           </w:p>
         </w:tc>
@@ -1988,8 +1878,10 @@
               <w:jc w:val="both"/>
               <w:rPr>
                 <w:rFonts w:cs="Arial"/>
-                <w:sz w:val="20"/>
-                <w:szCs w:val="20"/>
+                <w:color w:val="000000"/>
+                <w:sz w:val="20"/>
+                <w:szCs w:val="20"/>
+                <w:lang w:eastAsia="pt-BR"/>
               </w:rPr>
             </w:pPr>
             <w:r>
@@ -2012,7 +1904,7 @@
                 <w:szCs w:val="20"/>
                 <w:lang w:eastAsia="pt-BR"/>
               </w:rPr>
-              <w:t>: O sistema deverá incluir uma tela de cadastro do responsável pelo paciente no mundinho correspondente.</w:t>
+              <w:t>: O sistema deverá incluir uma tela de customizações locais do mundinho. Nesta tela, são editáveis: cor da interface, sons de notificação, ícone/nome do token e tamanho da fonte.</w:t>
             </w:r>
           </w:p>
         </w:tc>
@@ -2054,23 +1946,7 @@
                 <w:sz w:val="20"/>
                 <w:szCs w:val="20"/>
               </w:rPr>
-              <w:t>Nome, sobrenome, nome de usuário</w:t>
-            </w:r>
-            <w:r>
-              <w:rPr>
-                <w:rFonts w:ascii="Arial" w:hAnsi="Arial" w:cs="Arial"/>
-                <w:sz w:val="20"/>
-                <w:szCs w:val="20"/>
-              </w:rPr>
-              <w:t xml:space="preserve">, </w:t>
-            </w:r>
-            <w:r>
-              <w:rPr>
-                <w:rFonts w:ascii="Arial" w:hAnsi="Arial" w:cs="Arial"/>
-                <w:sz w:val="20"/>
-                <w:szCs w:val="20"/>
-              </w:rPr>
-              <w:t xml:space="preserve">senha. </w:t>
+              <w:t>Cor, volume dos sons, nome e imagem (token), número (tamanho da fonte).</w:t>
             </w:r>
           </w:p>
         </w:tc>
@@ -2115,36 +1991,30 @@
                 <w:sz w:val="20"/>
                 <w:szCs w:val="20"/>
               </w:rPr>
-              <w:t xml:space="preserve">Somente </w:t>
-            </w:r>
-            <w:r>
-              <w:rPr>
-                <w:rFonts w:ascii="Arial" w:hAnsi="Arial" w:cs="Arial"/>
-                <w:sz w:val="20"/>
-                <w:szCs w:val="20"/>
-              </w:rPr>
-              <w:t>os</w:t>
-            </w:r>
-            <w:r>
-              <w:rPr>
-                <w:rFonts w:ascii="Arial" w:hAnsi="Arial" w:cs="Arial"/>
-                <w:sz w:val="20"/>
-                <w:szCs w:val="20"/>
-              </w:rPr>
-              <w:t xml:space="preserve"> </w:t>
-            </w:r>
-            <w:r>
-              <w:rPr>
-                <w:rFonts w:ascii="Arial" w:hAnsi="Arial" w:cs="Arial"/>
-                <w:sz w:val="20"/>
-                <w:szCs w:val="20"/>
-              </w:rPr>
-              <w:t>terapeutas terão acesso a este recurso.</w:t>
+              <w:t>Somente os terapeutas terão acesso a este recurso.</w:t>
             </w:r>
           </w:p>
         </w:tc>
       </w:tr>
     </w:tbl>
+    <w:p>
+      <w:pPr>
+        <w:rPr>
+          <w:rFonts w:ascii="Arial" w:hAnsi="Arial" w:cs="Arial"/>
+          <w:sz w:val="20"/>
+          <w:szCs w:val="20"/>
+        </w:rPr>
+      </w:pPr>
+    </w:p>
+    <w:p>
+      <w:pPr>
+        <w:rPr>
+          <w:rFonts w:ascii="Arial" w:hAnsi="Arial" w:cs="Arial"/>
+          <w:sz w:val="20"/>
+          <w:szCs w:val="20"/>
+        </w:rPr>
+      </w:pPr>
+    </w:p>
     <w:p>
       <w:pPr>
         <w:rPr>
@@ -2203,7 +2073,6 @@
                 <w:szCs w:val="20"/>
                 <w:lang w:eastAsia="pt-BR"/>
               </w:rPr>
-              <w:lastRenderedPageBreak/>
               <w:t>ID: RF00</w:t>
             </w:r>
             <w:r>
@@ -2247,31 +2116,7 @@
                 <w:szCs w:val="20"/>
                 <w:lang w:eastAsia="pt-BR"/>
               </w:rPr>
-              <w:t xml:space="preserve">Nome do requisito: Cadastrar </w:t>
-            </w:r>
-            <w:r>
-              <w:rPr>
-                <w:rFonts w:ascii="Arial" w:hAnsi="Arial" w:cs="Arial"/>
-                <w:b/>
-                <w:bCs/>
-                <w:color w:val="000000"/>
-                <w:sz w:val="20"/>
-                <w:szCs w:val="20"/>
-                <w:lang w:eastAsia="pt-BR"/>
-              </w:rPr>
-              <w:t xml:space="preserve">paciente </w:t>
-            </w:r>
-            <w:r>
-              <w:rPr>
-                <w:rFonts w:ascii="Arial" w:hAnsi="Arial" w:cs="Arial"/>
-                <w:b/>
-                <w:bCs/>
-                <w:color w:val="000000"/>
-                <w:sz w:val="20"/>
-                <w:szCs w:val="20"/>
-                <w:lang w:eastAsia="pt-BR"/>
-              </w:rPr>
-              <w:t>no mundinho</w:t>
+              <w:t>Nome do requisito: Cadastrar responsável no mundinho</w:t>
             </w:r>
           </w:p>
         </w:tc>
@@ -2319,23 +2164,13 @@
                 <w:szCs w:val="20"/>
               </w:rPr>
             </w:pPr>
-            <w:proofErr w:type="gramStart"/>
-            <w:r>
-              <w:rPr>
-                <w:rFonts w:cs="Arial"/>
-                <w:sz w:val="20"/>
-                <w:szCs w:val="20"/>
-              </w:rPr>
-              <w:t>(  )</w:t>
-            </w:r>
-            <w:proofErr w:type="gramEnd"/>
-            <w:r>
-              <w:rPr>
-                <w:rFonts w:cs="Arial"/>
-                <w:sz w:val="20"/>
-                <w:szCs w:val="20"/>
-              </w:rPr>
-              <w:t xml:space="preserve"> Oculto</w:t>
+            <w:r>
+              <w:rPr>
+                <w:rFonts w:cs="Arial"/>
+                <w:sz w:val="20"/>
+                <w:szCs w:val="20"/>
+              </w:rPr>
+              <w:t>(  ) Oculto</w:t>
             </w:r>
           </w:p>
           <w:p>
@@ -2419,23 +2254,13 @@
                 <w:szCs w:val="20"/>
               </w:rPr>
             </w:pPr>
-            <w:proofErr w:type="gramStart"/>
-            <w:r>
-              <w:rPr>
-                <w:rFonts w:ascii="Arial" w:hAnsi="Arial" w:cs="Arial"/>
-                <w:sz w:val="20"/>
-                <w:szCs w:val="20"/>
-              </w:rPr>
-              <w:t>(  )</w:t>
-            </w:r>
-            <w:proofErr w:type="gramEnd"/>
-            <w:r>
-              <w:rPr>
-                <w:rFonts w:ascii="Arial" w:hAnsi="Arial" w:cs="Arial"/>
-                <w:sz w:val="20"/>
-                <w:szCs w:val="20"/>
-              </w:rPr>
-              <w:t xml:space="preserve"> Importante</w:t>
+            <w:r>
+              <w:rPr>
+                <w:rFonts w:ascii="Arial" w:hAnsi="Arial" w:cs="Arial"/>
+                <w:sz w:val="20"/>
+                <w:szCs w:val="20"/>
+              </w:rPr>
+              <w:t>(  ) Importante</w:t>
             </w:r>
           </w:p>
           <w:p>
@@ -2447,23 +2272,13 @@
                 <w:szCs w:val="20"/>
               </w:rPr>
             </w:pPr>
-            <w:proofErr w:type="gramStart"/>
-            <w:r>
-              <w:rPr>
-                <w:rFonts w:ascii="Arial" w:hAnsi="Arial" w:cs="Arial"/>
-                <w:sz w:val="20"/>
-                <w:szCs w:val="20"/>
-              </w:rPr>
-              <w:t>(  )</w:t>
-            </w:r>
-            <w:proofErr w:type="gramEnd"/>
-            <w:r>
-              <w:rPr>
-                <w:rFonts w:ascii="Arial" w:hAnsi="Arial" w:cs="Arial"/>
-                <w:sz w:val="20"/>
-                <w:szCs w:val="20"/>
-              </w:rPr>
-              <w:t xml:space="preserve"> Desejável</w:t>
+            <w:r>
+              <w:rPr>
+                <w:rFonts w:ascii="Arial" w:hAnsi="Arial" w:cs="Arial"/>
+                <w:sz w:val="20"/>
+                <w:szCs w:val="20"/>
+              </w:rPr>
+              <w:t>(  ) Desejável</w:t>
             </w:r>
           </w:p>
         </w:tc>
@@ -2503,17 +2318,7 @@
                 <w:szCs w:val="20"/>
                 <w:lang w:eastAsia="pt-BR"/>
               </w:rPr>
-              <w:t xml:space="preserve">: </w:t>
-            </w:r>
-            <w:r>
-              <w:rPr>
-                <w:rFonts w:cs="Arial"/>
-                <w:color w:val="000000"/>
-                <w:sz w:val="20"/>
-                <w:szCs w:val="20"/>
-                <w:lang w:eastAsia="pt-BR"/>
-              </w:rPr>
-              <w:t>O sistema deverá incluir uma tela de cadastro do paciente no mundinho correspondente.</w:t>
+              <w:t>: O sistema deverá incluir uma tela de cadastro do responsável pelo paciente no mundinho correspondente.</w:t>
             </w:r>
           </w:p>
         </w:tc>
@@ -2555,14 +2360,30 @@
                 <w:sz w:val="20"/>
                 <w:szCs w:val="20"/>
               </w:rPr>
-              <w:t xml:space="preserve">Nome, sobrenome, nome de usuário, senha. </w:t>
+              <w:t>Nome, sobrenome, nome de usuário</w:t>
+            </w:r>
+            <w:r>
+              <w:rPr>
+                <w:rFonts w:ascii="Arial" w:hAnsi="Arial" w:cs="Arial"/>
+                <w:sz w:val="20"/>
+                <w:szCs w:val="20"/>
+              </w:rPr>
+              <w:t xml:space="preserve">, </w:t>
+            </w:r>
+            <w:r>
+              <w:rPr>
+                <w:rFonts w:ascii="Arial" w:hAnsi="Arial" w:cs="Arial"/>
+                <w:sz w:val="20"/>
+                <w:szCs w:val="20"/>
+              </w:rPr>
+              <w:t xml:space="preserve">senha. </w:t>
             </w:r>
           </w:p>
         </w:tc>
       </w:tr>
       <w:tr>
         <w:trPr>
-          <w:trHeight w:val="659"/>
+          <w:trHeight w:val="283"/>
           <w:jc w:val="center"/>
         </w:trPr>
         <w:tc>
@@ -2600,7 +2421,31 @@
                 <w:sz w:val="20"/>
                 <w:szCs w:val="20"/>
               </w:rPr>
-              <w:t>Somente os terapeutas terão acesso a este recurso.</w:t>
+              <w:t xml:space="preserve">Somente </w:t>
+            </w:r>
+            <w:r>
+              <w:rPr>
+                <w:rFonts w:ascii="Arial" w:hAnsi="Arial" w:cs="Arial"/>
+                <w:sz w:val="20"/>
+                <w:szCs w:val="20"/>
+              </w:rPr>
+              <w:t>os</w:t>
+            </w:r>
+            <w:r>
+              <w:rPr>
+                <w:rFonts w:ascii="Arial" w:hAnsi="Arial" w:cs="Arial"/>
+                <w:sz w:val="20"/>
+                <w:szCs w:val="20"/>
+              </w:rPr>
+              <w:t xml:space="preserve"> </w:t>
+            </w:r>
+            <w:r>
+              <w:rPr>
+                <w:rFonts w:ascii="Arial" w:hAnsi="Arial" w:cs="Arial"/>
+                <w:sz w:val="20"/>
+                <w:szCs w:val="20"/>
+              </w:rPr>
+              <w:t>terapeutas terão acesso a este recurso.</w:t>
             </w:r>
           </w:p>
         </w:tc>
@@ -2707,26 +2552,38 @@
                 <w:szCs w:val="20"/>
                 <w:lang w:eastAsia="pt-BR"/>
               </w:rPr>
-              <w:t xml:space="preserve">Nome do requisito: Customizar </w:t>
-            </w:r>
-            <w:r>
-              <w:rPr>
-                <w:rFonts w:ascii="Arial" w:hAnsi="Arial" w:cs="Arial"/>
-                <w:b/>
-                <w:bCs/>
-                <w:color w:val="000000"/>
-                <w:sz w:val="20"/>
-                <w:szCs w:val="20"/>
-                <w:lang w:eastAsia="pt-BR"/>
-              </w:rPr>
-              <w:t>mundinho</w:t>
+              <w:t xml:space="preserve">Nome do requisito: Cadastrar </w:t>
+            </w:r>
+            <w:r>
+              <w:rPr>
+                <w:rFonts w:ascii="Arial" w:hAnsi="Arial" w:cs="Arial"/>
+                <w:b/>
+                <w:bCs/>
+                <w:color w:val="000000"/>
+                <w:sz w:val="20"/>
+                <w:szCs w:val="20"/>
+                <w:lang w:eastAsia="pt-BR"/>
+              </w:rPr>
+              <w:t xml:space="preserve">paciente </w:t>
+            </w:r>
+            <w:r>
+              <w:rPr>
+                <w:rFonts w:ascii="Arial" w:hAnsi="Arial" w:cs="Arial"/>
+                <w:b/>
+                <w:bCs/>
+                <w:color w:val="000000"/>
+                <w:sz w:val="20"/>
+                <w:szCs w:val="20"/>
+                <w:lang w:eastAsia="pt-BR"/>
+              </w:rPr>
+              <w:t>no mundinho</w:t>
             </w:r>
           </w:p>
         </w:tc>
       </w:tr>
       <w:tr>
         <w:trPr>
-          <w:trHeight w:val="1645"/>
+          <w:trHeight w:val="1241"/>
           <w:jc w:val="center"/>
         </w:trPr>
         <w:tc>
@@ -2767,23 +2624,13 @@
                 <w:szCs w:val="20"/>
               </w:rPr>
             </w:pPr>
-            <w:proofErr w:type="gramStart"/>
-            <w:r>
-              <w:rPr>
-                <w:rFonts w:cs="Arial"/>
-                <w:sz w:val="20"/>
-                <w:szCs w:val="20"/>
-              </w:rPr>
-              <w:t>(  )</w:t>
-            </w:r>
-            <w:proofErr w:type="gramEnd"/>
-            <w:r>
-              <w:rPr>
-                <w:rFonts w:cs="Arial"/>
-                <w:sz w:val="20"/>
-                <w:szCs w:val="20"/>
-              </w:rPr>
-              <w:t xml:space="preserve"> Oculto</w:t>
+            <w:r>
+              <w:rPr>
+                <w:rFonts w:cs="Arial"/>
+                <w:sz w:val="20"/>
+                <w:szCs w:val="20"/>
+              </w:rPr>
+              <w:t>(  ) Oculto</w:t>
             </w:r>
           </w:p>
           <w:p>
@@ -2855,23 +2702,7 @@
                 <w:sz w:val="20"/>
                 <w:szCs w:val="20"/>
               </w:rPr>
-              <w:t>(</w:t>
-            </w:r>
-            <w:r>
-              <w:rPr>
-                <w:rFonts w:cs="Arial"/>
-                <w:sz w:val="20"/>
-                <w:szCs w:val="20"/>
-              </w:rPr>
-              <w:t>X</w:t>
-            </w:r>
-            <w:r>
-              <w:rPr>
-                <w:rFonts w:cs="Arial"/>
-                <w:sz w:val="20"/>
-                <w:szCs w:val="20"/>
-              </w:rPr>
-              <w:t>) Essencial</w:t>
+              <w:t>(X) Essencial</w:t>
             </w:r>
           </w:p>
           <w:p>
@@ -2883,23 +2714,13 @@
                 <w:szCs w:val="20"/>
               </w:rPr>
             </w:pPr>
-            <w:proofErr w:type="gramStart"/>
-            <w:r>
-              <w:rPr>
-                <w:rFonts w:ascii="Arial" w:hAnsi="Arial" w:cs="Arial"/>
-                <w:sz w:val="20"/>
-                <w:szCs w:val="20"/>
-              </w:rPr>
-              <w:t>(  )</w:t>
-            </w:r>
-            <w:proofErr w:type="gramEnd"/>
-            <w:r>
-              <w:rPr>
-                <w:rFonts w:ascii="Arial" w:hAnsi="Arial" w:cs="Arial"/>
-                <w:sz w:val="20"/>
-                <w:szCs w:val="20"/>
-              </w:rPr>
-              <w:t xml:space="preserve"> Importante</w:t>
+            <w:r>
+              <w:rPr>
+                <w:rFonts w:ascii="Arial" w:hAnsi="Arial" w:cs="Arial"/>
+                <w:sz w:val="20"/>
+                <w:szCs w:val="20"/>
+              </w:rPr>
+              <w:t>(  ) Importante</w:t>
             </w:r>
           </w:p>
           <w:p>
@@ -2911,23 +2732,13 @@
                 <w:szCs w:val="20"/>
               </w:rPr>
             </w:pPr>
-            <w:proofErr w:type="gramStart"/>
-            <w:r>
-              <w:rPr>
-                <w:rFonts w:ascii="Arial" w:hAnsi="Arial" w:cs="Arial"/>
-                <w:sz w:val="20"/>
-                <w:szCs w:val="20"/>
-              </w:rPr>
-              <w:t>(  )</w:t>
-            </w:r>
-            <w:proofErr w:type="gramEnd"/>
-            <w:r>
-              <w:rPr>
-                <w:rFonts w:ascii="Arial" w:hAnsi="Arial" w:cs="Arial"/>
-                <w:sz w:val="20"/>
-                <w:szCs w:val="20"/>
-              </w:rPr>
-              <w:t xml:space="preserve"> Desejável</w:t>
+            <w:r>
+              <w:rPr>
+                <w:rFonts w:ascii="Arial" w:hAnsi="Arial" w:cs="Arial"/>
+                <w:sz w:val="20"/>
+                <w:szCs w:val="20"/>
+              </w:rPr>
+              <w:t>(  ) Desejável</w:t>
             </w:r>
           </w:p>
         </w:tc>
@@ -2943,10 +2754,8 @@
               <w:jc w:val="both"/>
               <w:rPr>
                 <w:rFonts w:cs="Arial"/>
-                <w:color w:val="000000"/>
-                <w:sz w:val="20"/>
-                <w:szCs w:val="20"/>
-                <w:lang w:eastAsia="pt-BR"/>
+                <w:sz w:val="20"/>
+                <w:szCs w:val="20"/>
               </w:rPr>
             </w:pPr>
             <w:r>
@@ -2969,117 +2778,17 @@
                 <w:szCs w:val="20"/>
                 <w:lang w:eastAsia="pt-BR"/>
               </w:rPr>
-              <w:t>: O</w:t>
-            </w:r>
-            <w:r>
-              <w:rPr>
-                <w:rFonts w:cs="Arial"/>
-                <w:color w:val="000000"/>
-                <w:sz w:val="20"/>
-                <w:szCs w:val="20"/>
-                <w:lang w:eastAsia="pt-BR"/>
-              </w:rPr>
-              <w:t xml:space="preserve"> sistema deverá incluir uma tela de customiza</w:t>
-            </w:r>
-            <w:r>
-              <w:rPr>
-                <w:rFonts w:cs="Arial"/>
-                <w:color w:val="000000"/>
-                <w:sz w:val="20"/>
-                <w:szCs w:val="20"/>
-                <w:lang w:eastAsia="pt-BR"/>
-              </w:rPr>
-              <w:t>ções locais do mundinho. Nesta tela, são editáveis:</w:t>
-            </w:r>
-            <w:r>
-              <w:rPr>
-                <w:rFonts w:cs="Arial"/>
-                <w:color w:val="000000"/>
-                <w:sz w:val="20"/>
-                <w:szCs w:val="20"/>
-                <w:lang w:eastAsia="pt-BR"/>
-              </w:rPr>
-              <w:t xml:space="preserve"> </w:t>
-            </w:r>
-            <w:r>
-              <w:rPr>
-                <w:rFonts w:cs="Arial"/>
-                <w:color w:val="000000"/>
-                <w:sz w:val="20"/>
-                <w:szCs w:val="20"/>
-                <w:lang w:eastAsia="pt-BR"/>
-              </w:rPr>
-              <w:t>co</w:t>
-            </w:r>
-            <w:r>
-              <w:rPr>
-                <w:rFonts w:cs="Arial"/>
-                <w:color w:val="000000"/>
-                <w:sz w:val="20"/>
-                <w:szCs w:val="20"/>
-                <w:lang w:eastAsia="pt-BR"/>
-              </w:rPr>
-              <w:t>r</w:t>
-            </w:r>
-            <w:r>
-              <w:rPr>
-                <w:rFonts w:cs="Arial"/>
-                <w:color w:val="000000"/>
-                <w:sz w:val="20"/>
-                <w:szCs w:val="20"/>
-                <w:lang w:eastAsia="pt-BR"/>
-              </w:rPr>
-              <w:t xml:space="preserve"> da</w:t>
-            </w:r>
-            <w:r>
-              <w:rPr>
-                <w:rFonts w:cs="Arial"/>
-                <w:color w:val="000000"/>
-                <w:sz w:val="20"/>
-                <w:szCs w:val="20"/>
-                <w:lang w:eastAsia="pt-BR"/>
-              </w:rPr>
-              <w:t xml:space="preserve"> interface, sons</w:t>
-            </w:r>
-            <w:r>
-              <w:rPr>
-                <w:rFonts w:cs="Arial"/>
-                <w:color w:val="000000"/>
-                <w:sz w:val="20"/>
-                <w:szCs w:val="20"/>
-                <w:lang w:eastAsia="pt-BR"/>
-              </w:rPr>
-              <w:t xml:space="preserve"> de notificação</w:t>
-            </w:r>
-            <w:r>
-              <w:rPr>
-                <w:rFonts w:cs="Arial"/>
-                <w:color w:val="000000"/>
-                <w:sz w:val="20"/>
-                <w:szCs w:val="20"/>
-                <w:lang w:eastAsia="pt-BR"/>
-              </w:rPr>
-              <w:t>, ícone</w:t>
-            </w:r>
-            <w:r>
-              <w:rPr>
-                <w:rFonts w:cs="Arial"/>
-                <w:color w:val="000000"/>
-                <w:sz w:val="20"/>
-                <w:szCs w:val="20"/>
-                <w:lang w:eastAsia="pt-BR"/>
-              </w:rPr>
-              <w:t>/</w:t>
-            </w:r>
-            <w:r>
-              <w:rPr>
-                <w:rFonts w:cs="Arial"/>
-                <w:color w:val="000000"/>
-                <w:sz w:val="20"/>
-                <w:szCs w:val="20"/>
-                <w:lang w:eastAsia="pt-BR"/>
-              </w:rPr>
-              <w:t>nome do token e tamanho da fonte.</w:t>
+              <w:t xml:space="preserve">: </w:t>
+            </w:r>
+            <w:r>
+              <w:rPr>
+                <w:rFonts w:cs="Arial"/>
+                <w:color w:val="000000"/>
+                <w:sz w:val="20"/>
+                <w:szCs w:val="20"/>
+                <w:lang w:eastAsia="pt-BR"/>
+              </w:rPr>
+              <w:t>O sistema deverá incluir uma tela de cadastro do paciente no mundinho correspondente.</w:t>
             </w:r>
           </w:p>
         </w:tc>
@@ -3121,38 +2830,14 @@
                 <w:sz w:val="20"/>
                 <w:szCs w:val="20"/>
               </w:rPr>
-              <w:t xml:space="preserve">Cor, </w:t>
-            </w:r>
-            <w:r>
-              <w:rPr>
-                <w:rFonts w:ascii="Arial" w:hAnsi="Arial" w:cs="Arial"/>
-                <w:sz w:val="20"/>
-                <w:szCs w:val="20"/>
-              </w:rPr>
-              <w:t xml:space="preserve">volume dos </w:t>
-            </w:r>
-            <w:r>
-              <w:rPr>
-                <w:rFonts w:ascii="Arial" w:hAnsi="Arial" w:cs="Arial"/>
-                <w:sz w:val="20"/>
-                <w:szCs w:val="20"/>
-              </w:rPr>
-              <w:t>sons, nome e imagem (token), número (tamanho da fonte)</w:t>
-            </w:r>
-            <w:r>
-              <w:rPr>
-                <w:rFonts w:ascii="Arial" w:hAnsi="Arial" w:cs="Arial"/>
-                <w:sz w:val="20"/>
-                <w:szCs w:val="20"/>
-              </w:rPr>
-              <w:t>.</w:t>
+              <w:t xml:space="preserve">Nome, sobrenome, nome de usuário, senha. </w:t>
             </w:r>
           </w:p>
         </w:tc>
       </w:tr>
       <w:tr>
         <w:trPr>
-          <w:trHeight w:val="283"/>
+          <w:trHeight w:val="659"/>
           <w:jc w:val="center"/>
         </w:trPr>
         <w:tc>
@@ -3190,55 +2875,7 @@
                 <w:sz w:val="20"/>
                 <w:szCs w:val="20"/>
               </w:rPr>
-              <w:t xml:space="preserve">Somente os terapeutas </w:t>
-            </w:r>
-            <w:r>
-              <w:rPr>
-                <w:rFonts w:ascii="Arial" w:hAnsi="Arial" w:cs="Arial"/>
-                <w:sz w:val="20"/>
-                <w:szCs w:val="20"/>
-              </w:rPr>
-              <w:t>terão acesso a es</w:t>
-            </w:r>
-            <w:r>
-              <w:rPr>
-                <w:rFonts w:ascii="Arial" w:hAnsi="Arial" w:cs="Arial"/>
-                <w:sz w:val="20"/>
-                <w:szCs w:val="20"/>
-              </w:rPr>
-              <w:t>t</w:t>
-            </w:r>
-            <w:r>
-              <w:rPr>
-                <w:rFonts w:ascii="Arial" w:hAnsi="Arial" w:cs="Arial"/>
-                <w:sz w:val="20"/>
-                <w:szCs w:val="20"/>
-              </w:rPr>
-              <w:t>e</w:t>
-            </w:r>
-            <w:r>
-              <w:rPr>
-                <w:rFonts w:ascii="Arial" w:hAnsi="Arial" w:cs="Arial"/>
-                <w:sz w:val="20"/>
-                <w:szCs w:val="20"/>
-              </w:rPr>
-              <w:t xml:space="preserve"> </w:t>
-            </w:r>
-            <w:r>
-              <w:rPr>
-                <w:rFonts w:ascii="Arial" w:hAnsi="Arial" w:cs="Arial"/>
-                <w:sz w:val="20"/>
-                <w:szCs w:val="20"/>
-              </w:rPr>
-              <w:t>recurso</w:t>
-            </w:r>
-            <w:r>
-              <w:rPr>
-                <w:rFonts w:ascii="Arial" w:hAnsi="Arial" w:cs="Arial"/>
-                <w:sz w:val="20"/>
-                <w:szCs w:val="20"/>
-              </w:rPr>
-              <w:t>.</w:t>
+              <w:t>Somente os terapeutas terão acesso a este recurso.</w:t>
             </w:r>
           </w:p>
         </w:tc>
@@ -3417,23 +3054,13 @@
                 <w:szCs w:val="20"/>
               </w:rPr>
             </w:pPr>
-            <w:proofErr w:type="gramStart"/>
-            <w:r>
-              <w:rPr>
-                <w:rFonts w:cs="Arial"/>
-                <w:sz w:val="20"/>
-                <w:szCs w:val="20"/>
-              </w:rPr>
-              <w:t>(  )</w:t>
-            </w:r>
-            <w:proofErr w:type="gramEnd"/>
-            <w:r>
-              <w:rPr>
-                <w:rFonts w:cs="Arial"/>
-                <w:sz w:val="20"/>
-                <w:szCs w:val="20"/>
-              </w:rPr>
-              <w:t xml:space="preserve"> Oculto</w:t>
+            <w:r>
+              <w:rPr>
+                <w:rFonts w:cs="Arial"/>
+                <w:sz w:val="20"/>
+                <w:szCs w:val="20"/>
+              </w:rPr>
+              <w:t>(  ) Oculto</w:t>
             </w:r>
           </w:p>
           <w:p>
@@ -3533,7 +3160,6 @@
                 <w:szCs w:val="20"/>
               </w:rPr>
             </w:pPr>
-            <w:proofErr w:type="gramStart"/>
             <w:r>
               <w:rPr>
                 <w:rFonts w:ascii="Arial" w:hAnsi="Arial" w:cs="Arial"/>
@@ -3556,16 +3182,7 @@
                 <w:sz w:val="20"/>
                 <w:szCs w:val="20"/>
               </w:rPr>
-              <w:t>)</w:t>
-            </w:r>
-            <w:proofErr w:type="gramEnd"/>
-            <w:r>
-              <w:rPr>
-                <w:rFonts w:ascii="Arial" w:hAnsi="Arial" w:cs="Arial"/>
-                <w:sz w:val="20"/>
-                <w:szCs w:val="20"/>
-              </w:rPr>
-              <w:t xml:space="preserve"> Importante</w:t>
+              <w:t>) Importante</w:t>
             </w:r>
           </w:p>
           <w:p>
@@ -3577,23 +3194,13 @@
                 <w:szCs w:val="20"/>
               </w:rPr>
             </w:pPr>
-            <w:proofErr w:type="gramStart"/>
-            <w:r>
-              <w:rPr>
-                <w:rFonts w:ascii="Arial" w:hAnsi="Arial" w:cs="Arial"/>
-                <w:sz w:val="20"/>
-                <w:szCs w:val="20"/>
-              </w:rPr>
-              <w:t>(  )</w:t>
-            </w:r>
-            <w:proofErr w:type="gramEnd"/>
-            <w:r>
-              <w:rPr>
-                <w:rFonts w:ascii="Arial" w:hAnsi="Arial" w:cs="Arial"/>
-                <w:sz w:val="20"/>
-                <w:szCs w:val="20"/>
-              </w:rPr>
-              <w:t xml:space="preserve"> Desejável</w:t>
+            <w:r>
+              <w:rPr>
+                <w:rFonts w:ascii="Arial" w:hAnsi="Arial" w:cs="Arial"/>
+                <w:sz w:val="20"/>
+                <w:szCs w:val="20"/>
+              </w:rPr>
+              <w:t>(  ) Desejável</w:t>
             </w:r>
           </w:p>
         </w:tc>
@@ -4155,23 +3762,13 @@
                 <w:szCs w:val="20"/>
               </w:rPr>
             </w:pPr>
-            <w:proofErr w:type="gramStart"/>
-            <w:r>
-              <w:rPr>
-                <w:rFonts w:cs="Arial"/>
-                <w:sz w:val="20"/>
-                <w:szCs w:val="20"/>
-              </w:rPr>
-              <w:t>(  )</w:t>
-            </w:r>
-            <w:proofErr w:type="gramEnd"/>
-            <w:r>
-              <w:rPr>
-                <w:rFonts w:cs="Arial"/>
-                <w:sz w:val="20"/>
-                <w:szCs w:val="20"/>
-              </w:rPr>
-              <w:t xml:space="preserve"> Oculto</w:t>
+            <w:r>
+              <w:rPr>
+                <w:rFonts w:cs="Arial"/>
+                <w:sz w:val="20"/>
+                <w:szCs w:val="20"/>
+              </w:rPr>
+              <w:t>(  ) Oculto</w:t>
             </w:r>
           </w:p>
           <w:p>
@@ -4271,7 +3868,6 @@
                 <w:szCs w:val="20"/>
               </w:rPr>
             </w:pPr>
-            <w:proofErr w:type="gramStart"/>
             <w:r>
               <w:rPr>
                 <w:rFonts w:ascii="Arial" w:hAnsi="Arial" w:cs="Arial"/>
@@ -4294,16 +3890,7 @@
                 <w:sz w:val="20"/>
                 <w:szCs w:val="20"/>
               </w:rPr>
-              <w:t>)</w:t>
-            </w:r>
-            <w:proofErr w:type="gramEnd"/>
-            <w:r>
-              <w:rPr>
-                <w:rFonts w:ascii="Arial" w:hAnsi="Arial" w:cs="Arial"/>
-                <w:sz w:val="20"/>
-                <w:szCs w:val="20"/>
-              </w:rPr>
-              <w:t xml:space="preserve"> Importante</w:t>
+              <w:t>) Importante</w:t>
             </w:r>
           </w:p>
           <w:p>
@@ -4315,23 +3902,13 @@
                 <w:szCs w:val="20"/>
               </w:rPr>
             </w:pPr>
-            <w:proofErr w:type="gramStart"/>
-            <w:r>
-              <w:rPr>
-                <w:rFonts w:ascii="Arial" w:hAnsi="Arial" w:cs="Arial"/>
-                <w:sz w:val="20"/>
-                <w:szCs w:val="20"/>
-              </w:rPr>
-              <w:t>(  )</w:t>
-            </w:r>
-            <w:proofErr w:type="gramEnd"/>
-            <w:r>
-              <w:rPr>
-                <w:rFonts w:ascii="Arial" w:hAnsi="Arial" w:cs="Arial"/>
-                <w:sz w:val="20"/>
-                <w:szCs w:val="20"/>
-              </w:rPr>
-              <w:t xml:space="preserve"> Desejável</w:t>
+            <w:r>
+              <w:rPr>
+                <w:rFonts w:ascii="Arial" w:hAnsi="Arial" w:cs="Arial"/>
+                <w:sz w:val="20"/>
+                <w:szCs w:val="20"/>
+              </w:rPr>
+              <w:t>(  ) Desejável</w:t>
             </w:r>
           </w:p>
         </w:tc>
@@ -4665,23 +4242,13 @@
                 <w:szCs w:val="20"/>
               </w:rPr>
             </w:pPr>
-            <w:proofErr w:type="gramStart"/>
-            <w:r>
-              <w:rPr>
-                <w:rFonts w:cs="Arial"/>
-                <w:sz w:val="20"/>
-                <w:szCs w:val="20"/>
-              </w:rPr>
-              <w:t>(  )</w:t>
-            </w:r>
-            <w:proofErr w:type="gramEnd"/>
-            <w:r>
-              <w:rPr>
-                <w:rFonts w:cs="Arial"/>
-                <w:sz w:val="20"/>
-                <w:szCs w:val="20"/>
-              </w:rPr>
-              <w:t xml:space="preserve"> Oculto</w:t>
+            <w:r>
+              <w:rPr>
+                <w:rFonts w:cs="Arial"/>
+                <w:sz w:val="20"/>
+                <w:szCs w:val="20"/>
+              </w:rPr>
+              <w:t>(  ) Oculto</w:t>
             </w:r>
           </w:p>
           <w:p>
@@ -4781,23 +4348,13 @@
                 <w:szCs w:val="20"/>
               </w:rPr>
             </w:pPr>
-            <w:proofErr w:type="gramStart"/>
-            <w:r>
-              <w:rPr>
-                <w:rFonts w:ascii="Arial" w:hAnsi="Arial" w:cs="Arial"/>
-                <w:sz w:val="20"/>
-                <w:szCs w:val="20"/>
-              </w:rPr>
-              <w:t>(  )</w:t>
-            </w:r>
-            <w:proofErr w:type="gramEnd"/>
-            <w:r>
-              <w:rPr>
-                <w:rFonts w:ascii="Arial" w:hAnsi="Arial" w:cs="Arial"/>
-                <w:sz w:val="20"/>
-                <w:szCs w:val="20"/>
-              </w:rPr>
-              <w:t xml:space="preserve"> Importante</w:t>
+            <w:r>
+              <w:rPr>
+                <w:rFonts w:ascii="Arial" w:hAnsi="Arial" w:cs="Arial"/>
+                <w:sz w:val="20"/>
+                <w:szCs w:val="20"/>
+              </w:rPr>
+              <w:t>(  ) Importante</w:t>
             </w:r>
           </w:p>
           <w:p>
@@ -4809,23 +4366,13 @@
                 <w:szCs w:val="20"/>
               </w:rPr>
             </w:pPr>
-            <w:proofErr w:type="gramStart"/>
-            <w:r>
-              <w:rPr>
-                <w:rFonts w:ascii="Arial" w:hAnsi="Arial" w:cs="Arial"/>
-                <w:sz w:val="20"/>
-                <w:szCs w:val="20"/>
-              </w:rPr>
-              <w:t>(  )</w:t>
-            </w:r>
-            <w:proofErr w:type="gramEnd"/>
-            <w:r>
-              <w:rPr>
-                <w:rFonts w:ascii="Arial" w:hAnsi="Arial" w:cs="Arial"/>
-                <w:sz w:val="20"/>
-                <w:szCs w:val="20"/>
-              </w:rPr>
-              <w:t xml:space="preserve"> Desejável</w:t>
+            <w:r>
+              <w:rPr>
+                <w:rFonts w:ascii="Arial" w:hAnsi="Arial" w:cs="Arial"/>
+                <w:sz w:val="20"/>
+                <w:szCs w:val="20"/>
+              </w:rPr>
+              <w:t>(  ) Desejável</w:t>
             </w:r>
           </w:p>
         </w:tc>
@@ -5246,23 +4793,13 @@
                 <w:szCs w:val="20"/>
               </w:rPr>
             </w:pPr>
-            <w:proofErr w:type="gramStart"/>
-            <w:r>
-              <w:rPr>
-                <w:rFonts w:cs="Arial"/>
-                <w:sz w:val="20"/>
-                <w:szCs w:val="20"/>
-              </w:rPr>
-              <w:t>(  )</w:t>
-            </w:r>
-            <w:proofErr w:type="gramEnd"/>
-            <w:r>
-              <w:rPr>
-                <w:rFonts w:cs="Arial"/>
-                <w:sz w:val="20"/>
-                <w:szCs w:val="20"/>
-              </w:rPr>
-              <w:t xml:space="preserve"> Oculto</w:t>
+            <w:r>
+              <w:rPr>
+                <w:rFonts w:cs="Arial"/>
+                <w:sz w:val="20"/>
+                <w:szCs w:val="20"/>
+              </w:rPr>
+              <w:t>(  ) Oculto</w:t>
             </w:r>
           </w:p>
           <w:p>
@@ -5328,23 +4865,13 @@
                 <w:szCs w:val="20"/>
               </w:rPr>
             </w:pPr>
-            <w:proofErr w:type="gramStart"/>
-            <w:r>
-              <w:rPr>
-                <w:rFonts w:cs="Arial"/>
-                <w:sz w:val="20"/>
-                <w:szCs w:val="20"/>
-              </w:rPr>
-              <w:t>(  )</w:t>
-            </w:r>
-            <w:proofErr w:type="gramEnd"/>
-            <w:r>
-              <w:rPr>
-                <w:rFonts w:cs="Arial"/>
-                <w:sz w:val="20"/>
-                <w:szCs w:val="20"/>
-              </w:rPr>
-              <w:t xml:space="preserve"> Essencial</w:t>
+            <w:r>
+              <w:rPr>
+                <w:rFonts w:cs="Arial"/>
+                <w:sz w:val="20"/>
+                <w:szCs w:val="20"/>
+              </w:rPr>
+              <w:t>(  ) Essencial</w:t>
             </w:r>
           </w:p>
           <w:p>
@@ -5390,23 +4917,13 @@
                 <w:szCs w:val="20"/>
               </w:rPr>
             </w:pPr>
-            <w:proofErr w:type="gramStart"/>
-            <w:r>
-              <w:rPr>
-                <w:rFonts w:ascii="Arial" w:hAnsi="Arial" w:cs="Arial"/>
-                <w:sz w:val="20"/>
-                <w:szCs w:val="20"/>
-              </w:rPr>
-              <w:t>(  )</w:t>
-            </w:r>
-            <w:proofErr w:type="gramEnd"/>
-            <w:r>
-              <w:rPr>
-                <w:rFonts w:ascii="Arial" w:hAnsi="Arial" w:cs="Arial"/>
-                <w:sz w:val="20"/>
-                <w:szCs w:val="20"/>
-              </w:rPr>
-              <w:t xml:space="preserve"> Desejável</w:t>
+            <w:r>
+              <w:rPr>
+                <w:rFonts w:ascii="Arial" w:hAnsi="Arial" w:cs="Arial"/>
+                <w:sz w:val="20"/>
+                <w:szCs w:val="20"/>
+              </w:rPr>
+              <w:t>(  ) Desejável</w:t>
             </w:r>
           </w:p>
         </w:tc>
@@ -5757,23 +5274,13 @@
                 <w:szCs w:val="20"/>
               </w:rPr>
             </w:pPr>
-            <w:proofErr w:type="gramStart"/>
-            <w:r>
-              <w:rPr>
-                <w:rFonts w:cs="Arial"/>
-                <w:sz w:val="20"/>
-                <w:szCs w:val="20"/>
-              </w:rPr>
-              <w:t>(  )</w:t>
-            </w:r>
-            <w:proofErr w:type="gramEnd"/>
-            <w:r>
-              <w:rPr>
-                <w:rFonts w:cs="Arial"/>
-                <w:sz w:val="20"/>
-                <w:szCs w:val="20"/>
-              </w:rPr>
-              <w:t xml:space="preserve"> Oculto</w:t>
+            <w:r>
+              <w:rPr>
+                <w:rFonts w:cs="Arial"/>
+                <w:sz w:val="20"/>
+                <w:szCs w:val="20"/>
+              </w:rPr>
+              <w:t>(  ) Oculto</w:t>
             </w:r>
           </w:p>
           <w:p>
@@ -5839,23 +5346,13 @@
                 <w:szCs w:val="20"/>
               </w:rPr>
             </w:pPr>
-            <w:proofErr w:type="gramStart"/>
-            <w:r>
-              <w:rPr>
-                <w:rFonts w:cs="Arial"/>
-                <w:sz w:val="20"/>
-                <w:szCs w:val="20"/>
-              </w:rPr>
-              <w:t>(  )</w:t>
-            </w:r>
-            <w:proofErr w:type="gramEnd"/>
-            <w:r>
-              <w:rPr>
-                <w:rFonts w:cs="Arial"/>
-                <w:sz w:val="20"/>
-                <w:szCs w:val="20"/>
-              </w:rPr>
-              <w:t xml:space="preserve"> Essencial</w:t>
+            <w:r>
+              <w:rPr>
+                <w:rFonts w:cs="Arial"/>
+                <w:sz w:val="20"/>
+                <w:szCs w:val="20"/>
+              </w:rPr>
+              <w:t>(  ) Essencial</w:t>
             </w:r>
           </w:p>
           <w:p>
@@ -5885,23 +5382,13 @@
                 <w:szCs w:val="20"/>
               </w:rPr>
             </w:pPr>
-            <w:proofErr w:type="gramStart"/>
-            <w:r>
-              <w:rPr>
-                <w:rFonts w:ascii="Arial" w:hAnsi="Arial" w:cs="Arial"/>
-                <w:sz w:val="20"/>
-                <w:szCs w:val="20"/>
-              </w:rPr>
-              <w:t>(  )</w:t>
-            </w:r>
-            <w:proofErr w:type="gramEnd"/>
-            <w:r>
-              <w:rPr>
-                <w:rFonts w:ascii="Arial" w:hAnsi="Arial" w:cs="Arial"/>
-                <w:sz w:val="20"/>
-                <w:szCs w:val="20"/>
-              </w:rPr>
-              <w:t xml:space="preserve"> Desejável</w:t>
+            <w:r>
+              <w:rPr>
+                <w:rFonts w:ascii="Arial" w:hAnsi="Arial" w:cs="Arial"/>
+                <w:sz w:val="20"/>
+                <w:szCs w:val="20"/>
+              </w:rPr>
+              <w:t>(  ) Desejável</w:t>
             </w:r>
           </w:p>
         </w:tc>
@@ -6300,23 +5787,13 @@
                 <w:szCs w:val="20"/>
               </w:rPr>
             </w:pPr>
-            <w:proofErr w:type="gramStart"/>
-            <w:r>
-              <w:rPr>
-                <w:rFonts w:cs="Arial"/>
-                <w:sz w:val="20"/>
-                <w:szCs w:val="20"/>
-              </w:rPr>
-              <w:t>(  )</w:t>
-            </w:r>
-            <w:proofErr w:type="gramEnd"/>
-            <w:r>
-              <w:rPr>
-                <w:rFonts w:cs="Arial"/>
-                <w:sz w:val="20"/>
-                <w:szCs w:val="20"/>
-              </w:rPr>
-              <w:t xml:space="preserve"> Oculto</w:t>
+            <w:r>
+              <w:rPr>
+                <w:rFonts w:cs="Arial"/>
+                <w:sz w:val="20"/>
+                <w:szCs w:val="20"/>
+              </w:rPr>
+              <w:t>(  ) Oculto</w:t>
             </w:r>
           </w:p>
           <w:p>
@@ -6400,23 +5877,13 @@
                 <w:szCs w:val="20"/>
               </w:rPr>
             </w:pPr>
-            <w:proofErr w:type="gramStart"/>
-            <w:r>
-              <w:rPr>
-                <w:rFonts w:ascii="Arial" w:hAnsi="Arial" w:cs="Arial"/>
-                <w:sz w:val="20"/>
-                <w:szCs w:val="20"/>
-              </w:rPr>
-              <w:t>(  )</w:t>
-            </w:r>
-            <w:proofErr w:type="gramEnd"/>
-            <w:r>
-              <w:rPr>
-                <w:rFonts w:ascii="Arial" w:hAnsi="Arial" w:cs="Arial"/>
-                <w:sz w:val="20"/>
-                <w:szCs w:val="20"/>
-              </w:rPr>
-              <w:t xml:space="preserve"> Importante</w:t>
+            <w:r>
+              <w:rPr>
+                <w:rFonts w:ascii="Arial" w:hAnsi="Arial" w:cs="Arial"/>
+                <w:sz w:val="20"/>
+                <w:szCs w:val="20"/>
+              </w:rPr>
+              <w:t>(  ) Importante</w:t>
             </w:r>
           </w:p>
           <w:p>
@@ -6428,23 +5895,13 @@
                 <w:szCs w:val="20"/>
               </w:rPr>
             </w:pPr>
-            <w:proofErr w:type="gramStart"/>
-            <w:r>
-              <w:rPr>
-                <w:rFonts w:ascii="Arial" w:hAnsi="Arial" w:cs="Arial"/>
-                <w:sz w:val="20"/>
-                <w:szCs w:val="20"/>
-              </w:rPr>
-              <w:t>(  )</w:t>
-            </w:r>
-            <w:proofErr w:type="gramEnd"/>
-            <w:r>
-              <w:rPr>
-                <w:rFonts w:ascii="Arial" w:hAnsi="Arial" w:cs="Arial"/>
-                <w:sz w:val="20"/>
-                <w:szCs w:val="20"/>
-              </w:rPr>
-              <w:t xml:space="preserve"> Desejável</w:t>
+            <w:r>
+              <w:rPr>
+                <w:rFonts w:ascii="Arial" w:hAnsi="Arial" w:cs="Arial"/>
+                <w:sz w:val="20"/>
+                <w:szCs w:val="20"/>
+              </w:rPr>
+              <w:t>(  ) Desejável</w:t>
             </w:r>
           </w:p>
         </w:tc>
@@ -6961,23 +6418,13 @@
                 <w:szCs w:val="20"/>
               </w:rPr>
             </w:pPr>
-            <w:proofErr w:type="gramStart"/>
-            <w:r>
-              <w:rPr>
-                <w:rFonts w:cs="Arial"/>
-                <w:sz w:val="20"/>
-                <w:szCs w:val="20"/>
-              </w:rPr>
-              <w:t>(  )</w:t>
-            </w:r>
-            <w:proofErr w:type="gramEnd"/>
-            <w:r>
-              <w:rPr>
-                <w:rFonts w:cs="Arial"/>
-                <w:sz w:val="20"/>
-                <w:szCs w:val="20"/>
-              </w:rPr>
-              <w:t xml:space="preserve"> Oculto</w:t>
+            <w:r>
+              <w:rPr>
+                <w:rFonts w:cs="Arial"/>
+                <w:sz w:val="20"/>
+                <w:szCs w:val="20"/>
+              </w:rPr>
+              <w:t>(  ) Oculto</w:t>
             </w:r>
           </w:p>
           <w:p>
@@ -7061,23 +6508,13 @@
                 <w:szCs w:val="20"/>
               </w:rPr>
             </w:pPr>
-            <w:proofErr w:type="gramStart"/>
-            <w:r>
-              <w:rPr>
-                <w:rFonts w:ascii="Arial" w:hAnsi="Arial" w:cs="Arial"/>
-                <w:sz w:val="20"/>
-                <w:szCs w:val="20"/>
-              </w:rPr>
-              <w:t>(  )</w:t>
-            </w:r>
-            <w:proofErr w:type="gramEnd"/>
-            <w:r>
-              <w:rPr>
-                <w:rFonts w:ascii="Arial" w:hAnsi="Arial" w:cs="Arial"/>
-                <w:sz w:val="20"/>
-                <w:szCs w:val="20"/>
-              </w:rPr>
-              <w:t xml:space="preserve"> Importante</w:t>
+            <w:r>
+              <w:rPr>
+                <w:rFonts w:ascii="Arial" w:hAnsi="Arial" w:cs="Arial"/>
+                <w:sz w:val="20"/>
+                <w:szCs w:val="20"/>
+              </w:rPr>
+              <w:t>(  ) Importante</w:t>
             </w:r>
           </w:p>
           <w:p>
@@ -7089,23 +6526,13 @@
                 <w:szCs w:val="20"/>
               </w:rPr>
             </w:pPr>
-            <w:proofErr w:type="gramStart"/>
-            <w:r>
-              <w:rPr>
-                <w:rFonts w:ascii="Arial" w:hAnsi="Arial" w:cs="Arial"/>
-                <w:sz w:val="20"/>
-                <w:szCs w:val="20"/>
-              </w:rPr>
-              <w:t>(  )</w:t>
-            </w:r>
-            <w:proofErr w:type="gramEnd"/>
-            <w:r>
-              <w:rPr>
-                <w:rFonts w:ascii="Arial" w:hAnsi="Arial" w:cs="Arial"/>
-                <w:sz w:val="20"/>
-                <w:szCs w:val="20"/>
-              </w:rPr>
-              <w:t xml:space="preserve"> Desejável</w:t>
+            <w:r>
+              <w:rPr>
+                <w:rFonts w:ascii="Arial" w:hAnsi="Arial" w:cs="Arial"/>
+                <w:sz w:val="20"/>
+                <w:szCs w:val="20"/>
+              </w:rPr>
+              <w:t>(  ) Desejável</w:t>
             </w:r>
           </w:p>
         </w:tc>
@@ -7476,23 +6903,13 @@
                 <w:szCs w:val="20"/>
               </w:rPr>
             </w:pPr>
-            <w:proofErr w:type="gramStart"/>
-            <w:r>
-              <w:rPr>
-                <w:rFonts w:cs="Arial"/>
-                <w:sz w:val="20"/>
-                <w:szCs w:val="20"/>
-              </w:rPr>
-              <w:t>(  )</w:t>
-            </w:r>
-            <w:proofErr w:type="gramEnd"/>
-            <w:r>
-              <w:rPr>
-                <w:rFonts w:cs="Arial"/>
-                <w:sz w:val="20"/>
-                <w:szCs w:val="20"/>
-              </w:rPr>
-              <w:t xml:space="preserve"> Evidente</w:t>
+            <w:r>
+              <w:rPr>
+                <w:rFonts w:cs="Arial"/>
+                <w:sz w:val="20"/>
+                <w:szCs w:val="20"/>
+              </w:rPr>
+              <w:t>(  ) Evidente</w:t>
             </w:r>
           </w:p>
         </w:tc>
@@ -7551,23 +6968,13 @@
                 <w:szCs w:val="20"/>
               </w:rPr>
             </w:pPr>
-            <w:proofErr w:type="gramStart"/>
-            <w:r>
-              <w:rPr>
-                <w:rFonts w:cs="Arial"/>
-                <w:sz w:val="20"/>
-                <w:szCs w:val="20"/>
-              </w:rPr>
-              <w:t>(  )</w:t>
-            </w:r>
-            <w:proofErr w:type="gramEnd"/>
-            <w:r>
-              <w:rPr>
-                <w:rFonts w:cs="Arial"/>
-                <w:sz w:val="20"/>
-                <w:szCs w:val="20"/>
-              </w:rPr>
-              <w:t xml:space="preserve"> Importante</w:t>
+            <w:r>
+              <w:rPr>
+                <w:rFonts w:cs="Arial"/>
+                <w:sz w:val="20"/>
+                <w:szCs w:val="20"/>
+              </w:rPr>
+              <w:t>(  ) Importante</w:t>
             </w:r>
           </w:p>
           <w:p>
@@ -7579,23 +6986,13 @@
                 <w:szCs w:val="20"/>
               </w:rPr>
             </w:pPr>
-            <w:proofErr w:type="gramStart"/>
-            <w:r>
-              <w:rPr>
-                <w:rFonts w:cs="Arial"/>
-                <w:sz w:val="20"/>
-                <w:szCs w:val="20"/>
-              </w:rPr>
-              <w:t>(  )</w:t>
-            </w:r>
-            <w:proofErr w:type="gramEnd"/>
-            <w:r>
-              <w:rPr>
-                <w:rFonts w:cs="Arial"/>
-                <w:sz w:val="20"/>
-                <w:szCs w:val="20"/>
-              </w:rPr>
-              <w:t xml:space="preserve"> Desejável</w:t>
+            <w:r>
+              <w:rPr>
+                <w:rFonts w:cs="Arial"/>
+                <w:sz w:val="20"/>
+                <w:szCs w:val="20"/>
+              </w:rPr>
+              <w:t>(  ) Desejável</w:t>
             </w:r>
           </w:p>
         </w:tc>
@@ -7931,23 +7328,13 @@
                 <w:szCs w:val="20"/>
               </w:rPr>
             </w:pPr>
-            <w:proofErr w:type="gramStart"/>
-            <w:r>
-              <w:rPr>
-                <w:rFonts w:cs="Arial"/>
-                <w:sz w:val="20"/>
-                <w:szCs w:val="20"/>
-              </w:rPr>
-              <w:t>(  )</w:t>
-            </w:r>
-            <w:proofErr w:type="gramEnd"/>
-            <w:r>
-              <w:rPr>
-                <w:rFonts w:cs="Arial"/>
-                <w:sz w:val="20"/>
-                <w:szCs w:val="20"/>
-              </w:rPr>
-              <w:t xml:space="preserve"> Oculto</w:t>
+            <w:r>
+              <w:rPr>
+                <w:rFonts w:cs="Arial"/>
+                <w:sz w:val="20"/>
+                <w:szCs w:val="20"/>
+              </w:rPr>
+              <w:t>(  ) Oculto</w:t>
             </w:r>
           </w:p>
           <w:p>
@@ -8031,23 +7418,13 @@
                 <w:szCs w:val="20"/>
               </w:rPr>
             </w:pPr>
-            <w:proofErr w:type="gramStart"/>
-            <w:r>
-              <w:rPr>
-                <w:rFonts w:ascii="Arial" w:hAnsi="Arial" w:cs="Arial"/>
-                <w:sz w:val="20"/>
-                <w:szCs w:val="20"/>
-              </w:rPr>
-              <w:t>(  )</w:t>
-            </w:r>
-            <w:proofErr w:type="gramEnd"/>
-            <w:r>
-              <w:rPr>
-                <w:rFonts w:ascii="Arial" w:hAnsi="Arial" w:cs="Arial"/>
-                <w:sz w:val="20"/>
-                <w:szCs w:val="20"/>
-              </w:rPr>
-              <w:t xml:space="preserve"> Importante</w:t>
+            <w:r>
+              <w:rPr>
+                <w:rFonts w:ascii="Arial" w:hAnsi="Arial" w:cs="Arial"/>
+                <w:sz w:val="20"/>
+                <w:szCs w:val="20"/>
+              </w:rPr>
+              <w:t>(  ) Importante</w:t>
             </w:r>
           </w:p>
           <w:p>
@@ -8059,23 +7436,13 @@
                 <w:szCs w:val="20"/>
               </w:rPr>
             </w:pPr>
-            <w:proofErr w:type="gramStart"/>
-            <w:r>
-              <w:rPr>
-                <w:rFonts w:ascii="Arial" w:hAnsi="Arial" w:cs="Arial"/>
-                <w:sz w:val="20"/>
-                <w:szCs w:val="20"/>
-              </w:rPr>
-              <w:t>(  )</w:t>
-            </w:r>
-            <w:proofErr w:type="gramEnd"/>
-            <w:r>
-              <w:rPr>
-                <w:rFonts w:ascii="Arial" w:hAnsi="Arial" w:cs="Arial"/>
-                <w:sz w:val="20"/>
-                <w:szCs w:val="20"/>
-              </w:rPr>
-              <w:t xml:space="preserve"> Desejável</w:t>
+            <w:r>
+              <w:rPr>
+                <w:rFonts w:ascii="Arial" w:hAnsi="Arial" w:cs="Arial"/>
+                <w:sz w:val="20"/>
+                <w:szCs w:val="20"/>
+              </w:rPr>
+              <w:t>(  ) Desejável</w:t>
             </w:r>
           </w:p>
         </w:tc>
@@ -8688,23 +8055,13 @@
                 <w:szCs w:val="20"/>
               </w:rPr>
             </w:pPr>
-            <w:proofErr w:type="gramStart"/>
-            <w:r>
-              <w:rPr>
-                <w:rFonts w:cs="Arial"/>
-                <w:sz w:val="20"/>
-                <w:szCs w:val="20"/>
-              </w:rPr>
-              <w:t>(  )</w:t>
-            </w:r>
-            <w:proofErr w:type="gramEnd"/>
-            <w:r>
-              <w:rPr>
-                <w:rFonts w:cs="Arial"/>
-                <w:sz w:val="20"/>
-                <w:szCs w:val="20"/>
-              </w:rPr>
-              <w:t xml:space="preserve"> Segurança</w:t>
+            <w:r>
+              <w:rPr>
+                <w:rFonts w:cs="Arial"/>
+                <w:sz w:val="20"/>
+                <w:szCs w:val="20"/>
+              </w:rPr>
+              <w:t>(  ) Segurança</w:t>
             </w:r>
           </w:p>
           <w:p>
@@ -8716,23 +8073,13 @@
                 <w:szCs w:val="20"/>
               </w:rPr>
             </w:pPr>
-            <w:proofErr w:type="gramStart"/>
-            <w:r>
-              <w:rPr>
-                <w:rFonts w:cs="Arial"/>
-                <w:sz w:val="20"/>
-                <w:szCs w:val="20"/>
-              </w:rPr>
-              <w:t>(  )</w:t>
-            </w:r>
-            <w:proofErr w:type="gramEnd"/>
-            <w:r>
-              <w:rPr>
-                <w:rFonts w:cs="Arial"/>
-                <w:sz w:val="20"/>
-                <w:szCs w:val="20"/>
-              </w:rPr>
-              <w:t xml:space="preserve"> Performance</w:t>
+            <w:r>
+              <w:rPr>
+                <w:rFonts w:cs="Arial"/>
+                <w:sz w:val="20"/>
+                <w:szCs w:val="20"/>
+              </w:rPr>
+              <w:t>(  ) Performance</w:t>
             </w:r>
           </w:p>
           <w:p>
@@ -8850,23 +8197,13 @@
                 <w:szCs w:val="20"/>
               </w:rPr>
             </w:pPr>
-            <w:proofErr w:type="gramStart"/>
-            <w:r>
-              <w:rPr>
-                <w:rFonts w:ascii="Arial" w:hAnsi="Arial" w:cs="Arial"/>
-                <w:sz w:val="20"/>
-                <w:szCs w:val="20"/>
-              </w:rPr>
-              <w:t>(  )</w:t>
-            </w:r>
-            <w:proofErr w:type="gramEnd"/>
-            <w:r>
-              <w:rPr>
-                <w:rFonts w:ascii="Arial" w:hAnsi="Arial" w:cs="Arial"/>
-                <w:sz w:val="20"/>
-                <w:szCs w:val="20"/>
-              </w:rPr>
-              <w:t xml:space="preserve"> Importante</w:t>
+            <w:r>
+              <w:rPr>
+                <w:rFonts w:ascii="Arial" w:hAnsi="Arial" w:cs="Arial"/>
+                <w:sz w:val="20"/>
+                <w:szCs w:val="20"/>
+              </w:rPr>
+              <w:t>(  ) Importante</w:t>
             </w:r>
           </w:p>
           <w:p>
@@ -8878,23 +8215,13 @@
                 <w:szCs w:val="20"/>
               </w:rPr>
             </w:pPr>
-            <w:proofErr w:type="gramStart"/>
-            <w:r>
-              <w:rPr>
-                <w:rFonts w:ascii="Arial" w:hAnsi="Arial" w:cs="Arial"/>
-                <w:sz w:val="20"/>
-                <w:szCs w:val="20"/>
-              </w:rPr>
-              <w:t>(  )</w:t>
-            </w:r>
-            <w:proofErr w:type="gramEnd"/>
-            <w:r>
-              <w:rPr>
-                <w:rFonts w:ascii="Arial" w:hAnsi="Arial" w:cs="Arial"/>
-                <w:sz w:val="20"/>
-                <w:szCs w:val="20"/>
-              </w:rPr>
-              <w:t xml:space="preserve"> Desejável</w:t>
+            <w:r>
+              <w:rPr>
+                <w:rFonts w:ascii="Arial" w:hAnsi="Arial" w:cs="Arial"/>
+                <w:sz w:val="20"/>
+                <w:szCs w:val="20"/>
+              </w:rPr>
+              <w:t>(  ) Desejável</w:t>
             </w:r>
           </w:p>
         </w:tc>
@@ -9230,23 +8557,13 @@
                 <w:szCs w:val="20"/>
               </w:rPr>
             </w:pPr>
-            <w:proofErr w:type="gramStart"/>
-            <w:r>
-              <w:rPr>
-                <w:rFonts w:cs="Arial"/>
-                <w:sz w:val="20"/>
-                <w:szCs w:val="20"/>
-              </w:rPr>
-              <w:t>(  )</w:t>
-            </w:r>
-            <w:proofErr w:type="gramEnd"/>
-            <w:r>
-              <w:rPr>
-                <w:rFonts w:cs="Arial"/>
-                <w:sz w:val="20"/>
-                <w:szCs w:val="20"/>
-              </w:rPr>
-              <w:t xml:space="preserve"> Segurança</w:t>
+            <w:r>
+              <w:rPr>
+                <w:rFonts w:cs="Arial"/>
+                <w:sz w:val="20"/>
+                <w:szCs w:val="20"/>
+              </w:rPr>
+              <w:t>(  ) Segurança</w:t>
             </w:r>
           </w:p>
           <w:p>
@@ -9276,7 +8593,6 @@
                 <w:szCs w:val="20"/>
               </w:rPr>
             </w:pPr>
-            <w:proofErr w:type="gramStart"/>
             <w:r>
               <w:rPr>
                 <w:rFonts w:ascii="Arial" w:eastAsia="Calibri" w:hAnsi="Arial" w:cs="Arial"/>
@@ -9285,18 +8601,7 @@
                 <w:szCs w:val="20"/>
                 <w14:ligatures w14:val="none"/>
               </w:rPr>
-              <w:t>(  )</w:t>
-            </w:r>
-            <w:proofErr w:type="gramEnd"/>
-            <w:r>
-              <w:rPr>
-                <w:rFonts w:ascii="Arial" w:eastAsia="Calibri" w:hAnsi="Arial" w:cs="Arial"/>
-                <w:kern w:val="0"/>
-                <w:sz w:val="20"/>
-                <w:szCs w:val="20"/>
-                <w14:ligatures w14:val="none"/>
-              </w:rPr>
-              <w:t xml:space="preserve"> Compatibilidade</w:t>
+              <w:t>(  ) Compatibilidade</w:t>
             </w:r>
           </w:p>
         </w:tc>
@@ -9340,7 +8645,6 @@
                 <w:szCs w:val="20"/>
               </w:rPr>
             </w:pPr>
-            <w:proofErr w:type="gramStart"/>
             <w:r>
               <w:rPr>
                 <w:rFonts w:cs="Arial"/>
@@ -9363,16 +8667,7 @@
                 <w:sz w:val="20"/>
                 <w:szCs w:val="20"/>
               </w:rPr>
-              <w:t>)</w:t>
-            </w:r>
-            <w:proofErr w:type="gramEnd"/>
-            <w:r>
-              <w:rPr>
-                <w:rFonts w:cs="Arial"/>
-                <w:sz w:val="20"/>
-                <w:szCs w:val="20"/>
-              </w:rPr>
-              <w:t xml:space="preserve"> Essencial</w:t>
+              <w:t>) Essencial</w:t>
             </w:r>
           </w:p>
           <w:p>
@@ -9418,23 +8713,13 @@
                 <w:szCs w:val="20"/>
               </w:rPr>
             </w:pPr>
-            <w:proofErr w:type="gramStart"/>
-            <w:r>
-              <w:rPr>
-                <w:rFonts w:ascii="Arial" w:hAnsi="Arial" w:cs="Arial"/>
-                <w:sz w:val="20"/>
-                <w:szCs w:val="20"/>
-              </w:rPr>
-              <w:t>(  )</w:t>
-            </w:r>
-            <w:proofErr w:type="gramEnd"/>
-            <w:r>
-              <w:rPr>
-                <w:rFonts w:ascii="Arial" w:hAnsi="Arial" w:cs="Arial"/>
-                <w:sz w:val="20"/>
-                <w:szCs w:val="20"/>
-              </w:rPr>
-              <w:t xml:space="preserve"> Desejável</w:t>
+            <w:r>
+              <w:rPr>
+                <w:rFonts w:ascii="Arial" w:hAnsi="Arial" w:cs="Arial"/>
+                <w:sz w:val="20"/>
+                <w:szCs w:val="20"/>
+              </w:rPr>
+              <w:t>(  ) Desejável</w:t>
             </w:r>
           </w:p>
         </w:tc>
@@ -9784,23 +9069,13 @@
                 <w:szCs w:val="20"/>
               </w:rPr>
             </w:pPr>
-            <w:proofErr w:type="gramStart"/>
-            <w:r>
-              <w:rPr>
-                <w:rFonts w:cs="Arial"/>
-                <w:sz w:val="20"/>
-                <w:szCs w:val="20"/>
-              </w:rPr>
-              <w:t>(  )</w:t>
-            </w:r>
-            <w:proofErr w:type="gramEnd"/>
-            <w:r>
-              <w:rPr>
-                <w:rFonts w:cs="Arial"/>
-                <w:sz w:val="20"/>
-                <w:szCs w:val="20"/>
-              </w:rPr>
-              <w:t xml:space="preserve"> Segurança</w:t>
+            <w:r>
+              <w:rPr>
+                <w:rFonts w:cs="Arial"/>
+                <w:sz w:val="20"/>
+                <w:szCs w:val="20"/>
+              </w:rPr>
+              <w:t>(  ) Segurança</w:t>
             </w:r>
           </w:p>
           <w:p>
@@ -9830,7 +9105,6 @@
                 <w:szCs w:val="20"/>
               </w:rPr>
             </w:pPr>
-            <w:proofErr w:type="gramStart"/>
             <w:r>
               <w:rPr>
                 <w:rFonts w:ascii="Arial" w:eastAsia="Calibri" w:hAnsi="Arial" w:cs="Arial"/>
@@ -9839,18 +9113,7 @@
                 <w:szCs w:val="20"/>
                 <w14:ligatures w14:val="none"/>
               </w:rPr>
-              <w:t>(  )</w:t>
-            </w:r>
-            <w:proofErr w:type="gramEnd"/>
-            <w:r>
-              <w:rPr>
-                <w:rFonts w:ascii="Arial" w:eastAsia="Calibri" w:hAnsi="Arial" w:cs="Arial"/>
-                <w:kern w:val="0"/>
-                <w:sz w:val="20"/>
-                <w:szCs w:val="20"/>
-                <w14:ligatures w14:val="none"/>
-              </w:rPr>
-              <w:t xml:space="preserve"> Compatibilidade</w:t>
+              <w:t>(  ) Compatibilidade</w:t>
             </w:r>
           </w:p>
         </w:tc>
@@ -9894,23 +9157,13 @@
                 <w:szCs w:val="20"/>
               </w:rPr>
             </w:pPr>
-            <w:proofErr w:type="gramStart"/>
-            <w:r>
-              <w:rPr>
-                <w:rFonts w:cs="Arial"/>
-                <w:sz w:val="20"/>
-                <w:szCs w:val="20"/>
-              </w:rPr>
-              <w:t>(  )</w:t>
-            </w:r>
-            <w:proofErr w:type="gramEnd"/>
-            <w:r>
-              <w:rPr>
-                <w:rFonts w:cs="Arial"/>
-                <w:sz w:val="20"/>
-                <w:szCs w:val="20"/>
-              </w:rPr>
-              <w:t xml:space="preserve"> Essencial</w:t>
+            <w:r>
+              <w:rPr>
+                <w:rFonts w:cs="Arial"/>
+                <w:sz w:val="20"/>
+                <w:szCs w:val="20"/>
+              </w:rPr>
+              <w:t>(  ) Essencial</w:t>
             </w:r>
           </w:p>
           <w:p>
@@ -9922,7 +9175,6 @@
                 <w:szCs w:val="20"/>
               </w:rPr>
             </w:pPr>
-            <w:proofErr w:type="gramStart"/>
             <w:r>
               <w:rPr>
                 <w:rFonts w:ascii="Arial" w:hAnsi="Arial" w:cs="Arial"/>
@@ -9945,16 +9197,7 @@
                 <w:sz w:val="20"/>
                 <w:szCs w:val="20"/>
               </w:rPr>
-              <w:t>)</w:t>
-            </w:r>
-            <w:proofErr w:type="gramEnd"/>
-            <w:r>
-              <w:rPr>
-                <w:rFonts w:ascii="Arial" w:hAnsi="Arial" w:cs="Arial"/>
-                <w:sz w:val="20"/>
-                <w:szCs w:val="20"/>
-              </w:rPr>
-              <w:t xml:space="preserve"> Importante</w:t>
+              <w:t>) Importante</w:t>
             </w:r>
           </w:p>
           <w:p>
@@ -10303,23 +9546,13 @@
                 <w:szCs w:val="20"/>
               </w:rPr>
             </w:pPr>
-            <w:proofErr w:type="gramStart"/>
-            <w:r>
-              <w:rPr>
-                <w:rFonts w:cs="Arial"/>
-                <w:sz w:val="20"/>
-                <w:szCs w:val="20"/>
-              </w:rPr>
-              <w:t>(  )</w:t>
-            </w:r>
-            <w:proofErr w:type="gramEnd"/>
-            <w:r>
-              <w:rPr>
-                <w:rFonts w:cs="Arial"/>
-                <w:sz w:val="20"/>
-                <w:szCs w:val="20"/>
-              </w:rPr>
-              <w:t xml:space="preserve"> Performance</w:t>
+            <w:r>
+              <w:rPr>
+                <w:rFonts w:cs="Arial"/>
+                <w:sz w:val="20"/>
+                <w:szCs w:val="20"/>
+              </w:rPr>
+              <w:t>(  ) Performance</w:t>
             </w:r>
           </w:p>
           <w:p>
@@ -10331,7 +9564,6 @@
                 <w:szCs w:val="20"/>
               </w:rPr>
             </w:pPr>
-            <w:proofErr w:type="gramStart"/>
             <w:r>
               <w:rPr>
                 <w:rFonts w:ascii="Arial" w:eastAsia="Calibri" w:hAnsi="Arial" w:cs="Arial"/>
@@ -10340,18 +9572,7 @@
                 <w:szCs w:val="20"/>
                 <w14:ligatures w14:val="none"/>
               </w:rPr>
-              <w:t>(  )</w:t>
-            </w:r>
-            <w:proofErr w:type="gramEnd"/>
-            <w:r>
-              <w:rPr>
-                <w:rFonts w:ascii="Arial" w:eastAsia="Calibri" w:hAnsi="Arial" w:cs="Arial"/>
-                <w:kern w:val="0"/>
-                <w:sz w:val="20"/>
-                <w:szCs w:val="20"/>
-                <w14:ligatures w14:val="none"/>
-              </w:rPr>
-              <w:t xml:space="preserve"> Compatibilidade</w:t>
+              <w:t>(  ) Compatibilidade</w:t>
             </w:r>
           </w:p>
         </w:tc>
@@ -10429,7 +9650,6 @@
                 <w:szCs w:val="20"/>
               </w:rPr>
             </w:pPr>
-            <w:proofErr w:type="gramStart"/>
             <w:r>
               <w:rPr>
                 <w:rFonts w:ascii="Arial" w:hAnsi="Arial" w:cs="Arial"/>
@@ -10452,16 +9672,7 @@
                 <w:sz w:val="20"/>
                 <w:szCs w:val="20"/>
               </w:rPr>
-              <w:t>)</w:t>
-            </w:r>
-            <w:proofErr w:type="gramEnd"/>
-            <w:r>
-              <w:rPr>
-                <w:rFonts w:ascii="Arial" w:hAnsi="Arial" w:cs="Arial"/>
-                <w:sz w:val="20"/>
-                <w:szCs w:val="20"/>
-              </w:rPr>
-              <w:t xml:space="preserve"> Importante</w:t>
+              <w:t>) Importante</w:t>
             </w:r>
           </w:p>
           <w:p>
@@ -10473,23 +9684,13 @@
                 <w:szCs w:val="20"/>
               </w:rPr>
             </w:pPr>
-            <w:proofErr w:type="gramStart"/>
-            <w:r>
-              <w:rPr>
-                <w:rFonts w:ascii="Arial" w:hAnsi="Arial" w:cs="Arial"/>
-                <w:sz w:val="20"/>
-                <w:szCs w:val="20"/>
-              </w:rPr>
-              <w:t>(  )</w:t>
-            </w:r>
-            <w:proofErr w:type="gramEnd"/>
-            <w:r>
-              <w:rPr>
-                <w:rFonts w:ascii="Arial" w:hAnsi="Arial" w:cs="Arial"/>
-                <w:sz w:val="20"/>
-                <w:szCs w:val="20"/>
-              </w:rPr>
-              <w:t xml:space="preserve"> Desejável</w:t>
+            <w:r>
+              <w:rPr>
+                <w:rFonts w:ascii="Arial" w:hAnsi="Arial" w:cs="Arial"/>
+                <w:sz w:val="20"/>
+                <w:szCs w:val="20"/>
+              </w:rPr>
+              <w:t>(  ) Desejável</w:t>
             </w:r>
           </w:p>
         </w:tc>
@@ -10951,23 +10152,13 @@
                 <w:szCs w:val="20"/>
               </w:rPr>
             </w:pPr>
-            <w:proofErr w:type="gramStart"/>
-            <w:r>
-              <w:rPr>
-                <w:rFonts w:cs="Arial"/>
-                <w:sz w:val="20"/>
-                <w:szCs w:val="20"/>
-              </w:rPr>
-              <w:t>(  )</w:t>
-            </w:r>
-            <w:proofErr w:type="gramEnd"/>
-            <w:r>
-              <w:rPr>
-                <w:rFonts w:cs="Arial"/>
-                <w:sz w:val="20"/>
-                <w:szCs w:val="20"/>
-              </w:rPr>
-              <w:t xml:space="preserve"> Performance</w:t>
+            <w:r>
+              <w:rPr>
+                <w:rFonts w:cs="Arial"/>
+                <w:sz w:val="20"/>
+                <w:szCs w:val="20"/>
+              </w:rPr>
+              <w:t>(  ) Performance</w:t>
             </w:r>
           </w:p>
           <w:p>
@@ -10979,7 +10170,6 @@
                 <w:szCs w:val="20"/>
               </w:rPr>
             </w:pPr>
-            <w:proofErr w:type="gramStart"/>
             <w:r>
               <w:rPr>
                 <w:rFonts w:ascii="Arial" w:eastAsia="Calibri" w:hAnsi="Arial" w:cs="Arial"/>
@@ -10988,18 +10178,7 @@
                 <w:szCs w:val="20"/>
                 <w14:ligatures w14:val="none"/>
               </w:rPr>
-              <w:t>(  )</w:t>
-            </w:r>
-            <w:proofErr w:type="gramEnd"/>
-            <w:r>
-              <w:rPr>
-                <w:rFonts w:ascii="Arial" w:eastAsia="Calibri" w:hAnsi="Arial" w:cs="Arial"/>
-                <w:kern w:val="0"/>
-                <w:sz w:val="20"/>
-                <w:szCs w:val="20"/>
-                <w14:ligatures w14:val="none"/>
-              </w:rPr>
-              <w:t xml:space="preserve"> Compatibilidade</w:t>
+              <w:t>(  ) Compatibilidade</w:t>
             </w:r>
           </w:p>
         </w:tc>
@@ -11061,23 +10240,13 @@
                 <w:szCs w:val="20"/>
               </w:rPr>
             </w:pPr>
-            <w:proofErr w:type="gramStart"/>
-            <w:r>
-              <w:rPr>
-                <w:rFonts w:ascii="Arial" w:hAnsi="Arial" w:cs="Arial"/>
-                <w:sz w:val="20"/>
-                <w:szCs w:val="20"/>
-              </w:rPr>
-              <w:t>(  )</w:t>
-            </w:r>
-            <w:proofErr w:type="gramEnd"/>
-            <w:r>
-              <w:rPr>
-                <w:rFonts w:ascii="Arial" w:hAnsi="Arial" w:cs="Arial"/>
-                <w:sz w:val="20"/>
-                <w:szCs w:val="20"/>
-              </w:rPr>
-              <w:t xml:space="preserve"> Importante</w:t>
+            <w:r>
+              <w:rPr>
+                <w:rFonts w:ascii="Arial" w:hAnsi="Arial" w:cs="Arial"/>
+                <w:sz w:val="20"/>
+                <w:szCs w:val="20"/>
+              </w:rPr>
+              <w:t>(  ) Importante</w:t>
             </w:r>
           </w:p>
           <w:p>
@@ -11089,23 +10258,13 @@
                 <w:szCs w:val="20"/>
               </w:rPr>
             </w:pPr>
-            <w:proofErr w:type="gramStart"/>
-            <w:r>
-              <w:rPr>
-                <w:rFonts w:ascii="Arial" w:hAnsi="Arial" w:cs="Arial"/>
-                <w:sz w:val="20"/>
-                <w:szCs w:val="20"/>
-              </w:rPr>
-              <w:t>(  )</w:t>
-            </w:r>
-            <w:proofErr w:type="gramEnd"/>
-            <w:r>
-              <w:rPr>
-                <w:rFonts w:ascii="Arial" w:hAnsi="Arial" w:cs="Arial"/>
-                <w:sz w:val="20"/>
-                <w:szCs w:val="20"/>
-              </w:rPr>
-              <w:t xml:space="preserve"> Desejável</w:t>
+            <w:r>
+              <w:rPr>
+                <w:rFonts w:ascii="Arial" w:hAnsi="Arial" w:cs="Arial"/>
+                <w:sz w:val="20"/>
+                <w:szCs w:val="20"/>
+              </w:rPr>
+              <w:t>(  ) Desejável</w:t>
             </w:r>
           </w:p>
         </w:tc>
@@ -11413,7 +10572,6 @@
                 <w:szCs w:val="20"/>
               </w:rPr>
             </w:pPr>
-            <w:proofErr w:type="gramStart"/>
             <w:r>
               <w:rPr>
                 <w:rFonts w:cs="Arial"/>
@@ -11436,16 +10594,7 @@
                 <w:sz w:val="20"/>
                 <w:szCs w:val="20"/>
               </w:rPr>
-              <w:t>)</w:t>
-            </w:r>
-            <w:proofErr w:type="gramEnd"/>
-            <w:r>
-              <w:rPr>
-                <w:rFonts w:cs="Arial"/>
-                <w:sz w:val="20"/>
-                <w:szCs w:val="20"/>
-              </w:rPr>
-              <w:t xml:space="preserve"> Segurança</w:t>
+              <w:t>) Segurança</w:t>
             </w:r>
           </w:p>
           <w:p>
@@ -11457,23 +10606,13 @@
                 <w:szCs w:val="20"/>
               </w:rPr>
             </w:pPr>
-            <w:proofErr w:type="gramStart"/>
-            <w:r>
-              <w:rPr>
-                <w:rFonts w:cs="Arial"/>
-                <w:sz w:val="20"/>
-                <w:szCs w:val="20"/>
-              </w:rPr>
-              <w:t>(  )</w:t>
-            </w:r>
-            <w:proofErr w:type="gramEnd"/>
-            <w:r>
-              <w:rPr>
-                <w:rFonts w:cs="Arial"/>
-                <w:sz w:val="20"/>
-                <w:szCs w:val="20"/>
-              </w:rPr>
-              <w:t xml:space="preserve"> Performance</w:t>
+            <w:r>
+              <w:rPr>
+                <w:rFonts w:cs="Arial"/>
+                <w:sz w:val="20"/>
+                <w:szCs w:val="20"/>
+              </w:rPr>
+              <w:t>(  ) Performance</w:t>
             </w:r>
           </w:p>
           <w:p>
@@ -11557,23 +10696,13 @@
                 <w:szCs w:val="20"/>
               </w:rPr>
             </w:pPr>
-            <w:proofErr w:type="gramStart"/>
-            <w:r>
-              <w:rPr>
-                <w:rFonts w:cs="Arial"/>
-                <w:sz w:val="20"/>
-                <w:szCs w:val="20"/>
-              </w:rPr>
-              <w:t>(  )</w:t>
-            </w:r>
-            <w:proofErr w:type="gramEnd"/>
-            <w:r>
-              <w:rPr>
-                <w:rFonts w:cs="Arial"/>
-                <w:sz w:val="20"/>
-                <w:szCs w:val="20"/>
-              </w:rPr>
-              <w:t xml:space="preserve"> Essencial</w:t>
+            <w:r>
+              <w:rPr>
+                <w:rFonts w:cs="Arial"/>
+                <w:sz w:val="20"/>
+                <w:szCs w:val="20"/>
+              </w:rPr>
+              <w:t>(  ) Essencial</w:t>
             </w:r>
           </w:p>
           <w:p>
@@ -11603,23 +10732,13 @@
                 <w:szCs w:val="20"/>
               </w:rPr>
             </w:pPr>
-            <w:proofErr w:type="gramStart"/>
-            <w:r>
-              <w:rPr>
-                <w:rFonts w:ascii="Arial" w:hAnsi="Arial" w:cs="Arial"/>
-                <w:sz w:val="20"/>
-                <w:szCs w:val="20"/>
-              </w:rPr>
-              <w:t>(  )</w:t>
-            </w:r>
-            <w:proofErr w:type="gramEnd"/>
-            <w:r>
-              <w:rPr>
-                <w:rFonts w:ascii="Arial" w:hAnsi="Arial" w:cs="Arial"/>
-                <w:sz w:val="20"/>
-                <w:szCs w:val="20"/>
-              </w:rPr>
-              <w:t xml:space="preserve"> Desejável</w:t>
+            <w:r>
+              <w:rPr>
+                <w:rFonts w:ascii="Arial" w:hAnsi="Arial" w:cs="Arial"/>
+                <w:sz w:val="20"/>
+                <w:szCs w:val="20"/>
+              </w:rPr>
+              <w:t>(  ) Desejável</w:t>
             </w:r>
           </w:p>
         </w:tc>
@@ -11946,23 +11065,13 @@
                 <w:szCs w:val="20"/>
               </w:rPr>
             </w:pPr>
-            <w:proofErr w:type="gramStart"/>
-            <w:r>
-              <w:rPr>
-                <w:rFonts w:cs="Arial"/>
-                <w:sz w:val="20"/>
-                <w:szCs w:val="20"/>
-              </w:rPr>
-              <w:t>(  )</w:t>
-            </w:r>
-            <w:proofErr w:type="gramEnd"/>
-            <w:r>
-              <w:rPr>
-                <w:rFonts w:cs="Arial"/>
-                <w:sz w:val="20"/>
-                <w:szCs w:val="20"/>
-              </w:rPr>
-              <w:t xml:space="preserve"> Segurança</w:t>
+            <w:r>
+              <w:rPr>
+                <w:rFonts w:cs="Arial"/>
+                <w:sz w:val="20"/>
+                <w:szCs w:val="20"/>
+              </w:rPr>
+              <w:t>(  ) Segurança</w:t>
             </w:r>
           </w:p>
           <w:p>
@@ -11974,23 +11083,13 @@
                 <w:szCs w:val="20"/>
               </w:rPr>
             </w:pPr>
-            <w:proofErr w:type="gramStart"/>
-            <w:r>
-              <w:rPr>
-                <w:rFonts w:cs="Arial"/>
-                <w:sz w:val="20"/>
-                <w:szCs w:val="20"/>
-              </w:rPr>
-              <w:t>(  )</w:t>
-            </w:r>
-            <w:proofErr w:type="gramEnd"/>
-            <w:r>
-              <w:rPr>
-                <w:rFonts w:cs="Arial"/>
-                <w:sz w:val="20"/>
-                <w:szCs w:val="20"/>
-              </w:rPr>
-              <w:t xml:space="preserve"> Performance</w:t>
+            <w:r>
+              <w:rPr>
+                <w:rFonts w:cs="Arial"/>
+                <w:sz w:val="20"/>
+                <w:szCs w:val="20"/>
+              </w:rPr>
+              <w:t>(  ) Performance</w:t>
             </w:r>
           </w:p>
           <w:p>
@@ -12072,23 +11171,13 @@
                 <w:szCs w:val="20"/>
               </w:rPr>
             </w:pPr>
-            <w:proofErr w:type="gramStart"/>
-            <w:r>
-              <w:rPr>
-                <w:rFonts w:ascii="Arial" w:hAnsi="Arial" w:cs="Arial"/>
-                <w:sz w:val="20"/>
-                <w:szCs w:val="20"/>
-              </w:rPr>
-              <w:t>(  )</w:t>
-            </w:r>
-            <w:proofErr w:type="gramEnd"/>
-            <w:r>
-              <w:rPr>
-                <w:rFonts w:ascii="Arial" w:hAnsi="Arial" w:cs="Arial"/>
-                <w:sz w:val="20"/>
-                <w:szCs w:val="20"/>
-              </w:rPr>
-              <w:t xml:space="preserve"> Importante</w:t>
+            <w:r>
+              <w:rPr>
+                <w:rFonts w:ascii="Arial" w:hAnsi="Arial" w:cs="Arial"/>
+                <w:sz w:val="20"/>
+                <w:szCs w:val="20"/>
+              </w:rPr>
+              <w:t>(  ) Importante</w:t>
             </w:r>
           </w:p>
           <w:p>
@@ -12100,23 +11189,13 @@
                 <w:szCs w:val="20"/>
               </w:rPr>
             </w:pPr>
-            <w:proofErr w:type="gramStart"/>
-            <w:r>
-              <w:rPr>
-                <w:rFonts w:ascii="Arial" w:hAnsi="Arial" w:cs="Arial"/>
-                <w:sz w:val="20"/>
-                <w:szCs w:val="20"/>
-              </w:rPr>
-              <w:t>(  )</w:t>
-            </w:r>
-            <w:proofErr w:type="gramEnd"/>
-            <w:r>
-              <w:rPr>
-                <w:rFonts w:ascii="Arial" w:hAnsi="Arial" w:cs="Arial"/>
-                <w:sz w:val="20"/>
-                <w:szCs w:val="20"/>
-              </w:rPr>
-              <w:t xml:space="preserve"> Desejável</w:t>
+            <w:r>
+              <w:rPr>
+                <w:rFonts w:ascii="Arial" w:hAnsi="Arial" w:cs="Arial"/>
+                <w:sz w:val="20"/>
+                <w:szCs w:val="20"/>
+              </w:rPr>
+              <w:t>(  ) Desejável</w:t>
             </w:r>
           </w:p>
         </w:tc>
@@ -12400,23 +11479,13 @@
                 <w:szCs w:val="20"/>
               </w:rPr>
             </w:pPr>
-            <w:proofErr w:type="gramStart"/>
-            <w:r>
-              <w:rPr>
-                <w:rFonts w:cs="Arial"/>
-                <w:sz w:val="20"/>
-                <w:szCs w:val="20"/>
-              </w:rPr>
-              <w:t>(  )</w:t>
-            </w:r>
-            <w:proofErr w:type="gramEnd"/>
-            <w:r>
-              <w:rPr>
-                <w:rFonts w:cs="Arial"/>
-                <w:sz w:val="20"/>
-                <w:szCs w:val="20"/>
-              </w:rPr>
-              <w:t xml:space="preserve"> Segurança</w:t>
+            <w:r>
+              <w:rPr>
+                <w:rFonts w:cs="Arial"/>
+                <w:sz w:val="20"/>
+                <w:szCs w:val="20"/>
+              </w:rPr>
+              <w:t>(  ) Segurança</w:t>
             </w:r>
           </w:p>
           <w:p>
@@ -12446,7 +11515,6 @@
                 <w:szCs w:val="20"/>
               </w:rPr>
             </w:pPr>
-            <w:proofErr w:type="gramStart"/>
             <w:r>
               <w:rPr>
                 <w:rFonts w:ascii="Arial" w:eastAsia="Calibri" w:hAnsi="Arial" w:cs="Arial"/>
@@ -12455,18 +11523,7 @@
                 <w:szCs w:val="20"/>
                 <w14:ligatures w14:val="none"/>
               </w:rPr>
-              <w:t>(  )</w:t>
-            </w:r>
-            <w:proofErr w:type="gramEnd"/>
-            <w:r>
-              <w:rPr>
-                <w:rFonts w:ascii="Arial" w:eastAsia="Calibri" w:hAnsi="Arial" w:cs="Arial"/>
-                <w:kern w:val="0"/>
-                <w:sz w:val="20"/>
-                <w:szCs w:val="20"/>
-                <w14:ligatures w14:val="none"/>
-              </w:rPr>
-              <w:t xml:space="preserve"> Compatibilidade</w:t>
+              <w:t>(  ) Compatibilidade</w:t>
             </w:r>
           </w:p>
         </w:tc>
@@ -12528,23 +11585,13 @@
                 <w:szCs w:val="20"/>
               </w:rPr>
             </w:pPr>
-            <w:proofErr w:type="gramStart"/>
-            <w:r>
-              <w:rPr>
-                <w:rFonts w:ascii="Arial" w:hAnsi="Arial" w:cs="Arial"/>
-                <w:sz w:val="20"/>
-                <w:szCs w:val="20"/>
-              </w:rPr>
-              <w:t>(  )</w:t>
-            </w:r>
-            <w:proofErr w:type="gramEnd"/>
-            <w:r>
-              <w:rPr>
-                <w:rFonts w:ascii="Arial" w:hAnsi="Arial" w:cs="Arial"/>
-                <w:sz w:val="20"/>
-                <w:szCs w:val="20"/>
-              </w:rPr>
-              <w:t xml:space="preserve"> Importante</w:t>
+            <w:r>
+              <w:rPr>
+                <w:rFonts w:ascii="Arial" w:hAnsi="Arial" w:cs="Arial"/>
+                <w:sz w:val="20"/>
+                <w:szCs w:val="20"/>
+              </w:rPr>
+              <w:t>(  ) Importante</w:t>
             </w:r>
           </w:p>
           <w:p>
@@ -12556,23 +11603,13 @@
                 <w:szCs w:val="20"/>
               </w:rPr>
             </w:pPr>
-            <w:proofErr w:type="gramStart"/>
-            <w:r>
-              <w:rPr>
-                <w:rFonts w:ascii="Arial" w:hAnsi="Arial" w:cs="Arial"/>
-                <w:sz w:val="20"/>
-                <w:szCs w:val="20"/>
-              </w:rPr>
-              <w:t>(  )</w:t>
-            </w:r>
-            <w:proofErr w:type="gramEnd"/>
-            <w:r>
-              <w:rPr>
-                <w:rFonts w:ascii="Arial" w:hAnsi="Arial" w:cs="Arial"/>
-                <w:sz w:val="20"/>
-                <w:szCs w:val="20"/>
-              </w:rPr>
-              <w:t xml:space="preserve"> Desejável</w:t>
+            <w:r>
+              <w:rPr>
+                <w:rFonts w:ascii="Arial" w:hAnsi="Arial" w:cs="Arial"/>
+                <w:sz w:val="20"/>
+                <w:szCs w:val="20"/>
+              </w:rPr>
+              <w:t>(  ) Desejável</w:t>
             </w:r>
           </w:p>
         </w:tc>
@@ -12879,23 +11916,13 @@
                 <w:szCs w:val="20"/>
               </w:rPr>
             </w:pPr>
-            <w:proofErr w:type="gramStart"/>
-            <w:r>
-              <w:rPr>
-                <w:rFonts w:cs="Arial"/>
-                <w:sz w:val="20"/>
-                <w:szCs w:val="20"/>
-              </w:rPr>
-              <w:t>(  )</w:t>
-            </w:r>
-            <w:proofErr w:type="gramEnd"/>
-            <w:r>
-              <w:rPr>
-                <w:rFonts w:cs="Arial"/>
-                <w:sz w:val="20"/>
-                <w:szCs w:val="20"/>
-              </w:rPr>
-              <w:t xml:space="preserve"> Segurança</w:t>
+            <w:r>
+              <w:rPr>
+                <w:rFonts w:cs="Arial"/>
+                <w:sz w:val="20"/>
+                <w:szCs w:val="20"/>
+              </w:rPr>
+              <w:t>(  ) Segurança</w:t>
             </w:r>
           </w:p>
           <w:p>
@@ -12907,7 +11934,6 @@
                 <w:szCs w:val="20"/>
               </w:rPr>
             </w:pPr>
-            <w:proofErr w:type="gramStart"/>
             <w:r>
               <w:rPr>
                 <w:rFonts w:cs="Arial"/>
@@ -12930,16 +11956,7 @@
                 <w:sz w:val="20"/>
                 <w:szCs w:val="20"/>
               </w:rPr>
-              <w:t>)</w:t>
-            </w:r>
-            <w:proofErr w:type="gramEnd"/>
-            <w:r>
-              <w:rPr>
-                <w:rFonts w:cs="Arial"/>
-                <w:sz w:val="20"/>
-                <w:szCs w:val="20"/>
-              </w:rPr>
-              <w:t xml:space="preserve"> Performance</w:t>
+              <w:t>) Performance</w:t>
             </w:r>
           </w:p>
           <w:p>
@@ -13023,7 +12040,6 @@
                 <w:szCs w:val="20"/>
               </w:rPr>
             </w:pPr>
-            <w:proofErr w:type="gramStart"/>
             <w:r>
               <w:rPr>
                 <w:rFonts w:cs="Arial"/>
@@ -13046,16 +12062,7 @@
                 <w:sz w:val="20"/>
                 <w:szCs w:val="20"/>
               </w:rPr>
-              <w:t>)</w:t>
-            </w:r>
-            <w:proofErr w:type="gramEnd"/>
-            <w:r>
-              <w:rPr>
-                <w:rFonts w:cs="Arial"/>
-                <w:sz w:val="20"/>
-                <w:szCs w:val="20"/>
-              </w:rPr>
-              <w:t xml:space="preserve"> Essencial</w:t>
+              <w:t>) Essencial</w:t>
             </w:r>
           </w:p>
           <w:p>
@@ -13101,23 +12108,13 @@
                 <w:szCs w:val="20"/>
               </w:rPr>
             </w:pPr>
-            <w:proofErr w:type="gramStart"/>
-            <w:r>
-              <w:rPr>
-                <w:rFonts w:ascii="Arial" w:hAnsi="Arial" w:cs="Arial"/>
-                <w:sz w:val="20"/>
-                <w:szCs w:val="20"/>
-              </w:rPr>
-              <w:t>(  )</w:t>
-            </w:r>
-            <w:proofErr w:type="gramEnd"/>
-            <w:r>
-              <w:rPr>
-                <w:rFonts w:ascii="Arial" w:hAnsi="Arial" w:cs="Arial"/>
-                <w:sz w:val="20"/>
-                <w:szCs w:val="20"/>
-              </w:rPr>
-              <w:t xml:space="preserve"> Desejável</w:t>
+            <w:r>
+              <w:rPr>
+                <w:rFonts w:ascii="Arial" w:hAnsi="Arial" w:cs="Arial"/>
+                <w:sz w:val="20"/>
+                <w:szCs w:val="20"/>
+              </w:rPr>
+              <w:t>(  ) Desejável</w:t>
             </w:r>
           </w:p>
         </w:tc>
@@ -15004,6 +14001,7 @@
   <w:style w:type="character" w:default="1" w:styleId="Fontepargpadro">
     <w:name w:val="Default Paragraph Font"/>
     <w:uiPriority w:val="1"/>
+    <w:semiHidden/>
     <w:unhideWhenUsed/>
   </w:style>
   <w:style w:type="table" w:default="1" w:styleId="Tabelanormal">

</xml_diff>

<commit_message>
Doc. de Caso de Uso | UC 011 Concluido
</commit_message>
<xml_diff>
--- a/Documentacao-Requisitos.docx
+++ b/Documentacao-Requisitos.docx
@@ -4194,7 +4194,19 @@
                 <w:szCs w:val="20"/>
                 <w:lang w:eastAsia="pt-BR"/>
               </w:rPr>
-              <w:t>Selecionar Tarefa</w:t>
+              <w:t>Escolher</w:t>
+            </w:r>
+            <w:r>
+              <w:rPr>
+                <w:rFonts w:ascii="Arial" w:hAnsi="Arial" w:cs="Arial"/>
+                <w:b/>
+                <w:bCs/>
+                <w:color w:val="000000"/>
+                <w:sz w:val="20"/>
+                <w:szCs w:val="20"/>
+                <w:lang w:eastAsia="pt-BR"/>
+              </w:rPr>
+              <w:t xml:space="preserve"> Tarefa</w:t>
             </w:r>
           </w:p>
         </w:tc>

</xml_diff>